<commit_message>
this is Rsa and DSA program
</commit_message>
<xml_diff>
--- a/Record/Record.docx
+++ b/Record/Record.docx
@@ -2,7 +2,2695 @@
 <file path=word/document.xml><?xml version="1.0" encoding="utf-8"?>
 <w:document xmlns:wpc="http://schemas.microsoft.com/office/word/2010/wordprocessingCanvas" xmlns:cx="http://schemas.microsoft.com/office/drawing/2014/chartex" xmlns:cx1="http://schemas.microsoft.com/office/drawing/2015/9/8/chartex" xmlns:cx2="http://schemas.microsoft.com/office/drawing/2015/10/21/chartex" xmlns:cx3="http://schemas.microsoft.com/office/drawing/2016/5/9/chartex" xmlns:cx4="http://schemas.microsoft.com/office/drawing/2016/5/10/chartex" xmlns:cx5="http://schemas.microsoft.com/office/drawing/2016/5/11/chartex" xmlns:cx6="http://schemas.microsoft.com/office/drawing/2016/5/12/chartex" xmlns:cx7="http://schemas.microsoft.com/office/drawing/2016/5/13/chartex" xmlns:cx8="http://schemas.microsoft.com/office/drawing/2016/5/14/chartex" xmlns:mc="http://schemas.openxmlformats.org/markup-compatibility/2006" xmlns:aink="http://schemas.microsoft.com/office/drawing/2016/ink" xmlns:am3d="http://schemas.microsoft.com/office/drawing/2017/model3d" xmlns:o="urn:schemas-microsoft-com:office:office" xmlns:oel="http://schemas.microsoft.com/office/2019/extlst" xmlns:r="http://schemas.openxmlformats.org/officeDocument/2006/relationships" xmlns:m="http://schemas.openxmlformats.org/officeDocument/2006/math" xmlns:v="urn:schemas-microsoft-com:vml" xmlns:wp14="http://schemas.microsoft.com/office/word/2010/wordprocessingDrawing" xmlns:wp="http://schemas.openxmlformats.org/drawingml/2006/wordprocessingDrawing" xmlns:w10="urn:schemas-microsoft-com:office:word" xmlns:w="http://schemas.openxmlformats.org/wordprocessingml/2006/main" xmlns:w14="http://schemas.microsoft.com/office/word/2010/wordml" xmlns:w15="http://schemas.microsoft.com/office/word/2012/wordml" xmlns:w16cex="http://schemas.microsoft.com/office/word/2018/wordml/cex" xmlns:w16cid="http://schemas.microsoft.com/office/word/2016/wordml/cid" xmlns:w16="http://schemas.microsoft.com/office/word/2018/wordml" xmlns:w16sdtdh="http://schemas.microsoft.com/office/word/2020/wordml/sdtdatahash" xmlns:w16se="http://schemas.microsoft.com/office/word/2015/wordml/symex" xmlns:wpg="http://schemas.microsoft.com/office/word/2010/wordprocessingGroup" xmlns:wpi="http://schemas.microsoft.com/office/word/2010/wordprocessingInk" xmlns:wne="http://schemas.microsoft.com/office/word/2006/wordml" xmlns:wps="http://schemas.microsoft.com/office/word/2010/wordprocessingShape" mc:Ignorable="w14 w15 w16se w16cid w16 w16cex w16sdtdh wp14">
   <w:body>
-    <w:p/>
+    <w:p>
+      <w:pPr>
+        <w:rPr>
+          <w:rFonts w:ascii="Times New Roman" w:hAnsi="Times New Roman" w:cs="Times New Roman"/>
+          <w:b/>
+          <w:bCs/>
+          <w:sz w:val="28"/>
+          <w:szCs w:val="28"/>
+          <w:lang w:val="en-US"/>
+        </w:rPr>
+      </w:pPr>
+      <w:r>
+        <w:rPr>
+          <w:rFonts w:ascii="Times New Roman" w:hAnsi="Times New Roman" w:cs="Times New Roman"/>
+          <w:b/>
+          <w:bCs/>
+          <w:sz w:val="28"/>
+          <w:szCs w:val="28"/>
+          <w:lang w:val="en-US"/>
+        </w:rPr>
+        <w:t>Ex No:01</w:t>
+      </w:r>
+      <w:r>
+        <w:rPr>
+          <w:rFonts w:ascii="Times New Roman" w:hAnsi="Times New Roman" w:cs="Times New Roman"/>
+          <w:b/>
+          <w:bCs/>
+          <w:sz w:val="28"/>
+          <w:szCs w:val="28"/>
+          <w:lang w:val="en-US"/>
+        </w:rPr>
+        <w:tab/>
+      </w:r>
+      <w:r>
+        <w:rPr>
+          <w:rFonts w:ascii="Times New Roman" w:hAnsi="Times New Roman" w:cs="Times New Roman"/>
+          <w:b/>
+          <w:bCs/>
+          <w:sz w:val="28"/>
+          <w:szCs w:val="28"/>
+          <w:lang w:val="en-US"/>
+        </w:rPr>
+        <w:tab/>
+      </w:r>
+      <w:r>
+        <w:rPr>
+          <w:rFonts w:ascii="Times New Roman" w:hAnsi="Times New Roman" w:cs="Times New Roman"/>
+          <w:b/>
+          <w:bCs/>
+          <w:sz w:val="28"/>
+          <w:szCs w:val="28"/>
+          <w:lang w:val="en-US"/>
+        </w:rPr>
+        <w:tab/>
+        <w:t>RSA</w:t>
+      </w:r>
+    </w:p>
+    <w:p>
+      <w:pPr>
+        <w:rPr>
+          <w:rFonts w:ascii="Times New Roman" w:hAnsi="Times New Roman" w:cs="Times New Roman"/>
+          <w:b/>
+          <w:bCs/>
+          <w:sz w:val="28"/>
+          <w:szCs w:val="28"/>
+          <w:lang w:val="en-US"/>
+        </w:rPr>
+      </w:pPr>
+      <w:r>
+        <w:rPr>
+          <w:rFonts w:ascii="Times New Roman" w:hAnsi="Times New Roman" w:cs="Times New Roman"/>
+          <w:b/>
+          <w:bCs/>
+          <w:sz w:val="28"/>
+          <w:szCs w:val="28"/>
+          <w:lang w:val="en-US"/>
+        </w:rPr>
+        <w:t>Date:</w:t>
+      </w:r>
+    </w:p>
+    <w:p>
+      <w:pPr>
+        <w:rPr>
+          <w:rFonts w:ascii="Times New Roman" w:hAnsi="Times New Roman" w:cs="Times New Roman"/>
+          <w:sz w:val="24"/>
+          <w:szCs w:val="24"/>
+          <w:lang w:val="en-US"/>
+        </w:rPr>
+      </w:pPr>
+      <w:r>
+        <w:rPr>
+          <w:rFonts w:ascii="Times New Roman" w:hAnsi="Times New Roman" w:cs="Times New Roman"/>
+          <w:sz w:val="24"/>
+          <w:szCs w:val="24"/>
+          <w:lang w:val="en-US"/>
+        </w:rPr>
+        <w:t>AIM:</w:t>
+      </w:r>
+    </w:p>
+    <w:p>
+      <w:pPr>
+        <w:rPr>
+          <w:rFonts w:ascii="Times New Roman" w:hAnsi="Times New Roman" w:cs="Times New Roman"/>
+          <w:lang w:val="en-US"/>
+        </w:rPr>
+      </w:pPr>
+      <w:r>
+        <w:rPr>
+          <w:rFonts w:ascii="Times New Roman" w:hAnsi="Times New Roman" w:cs="Times New Roman"/>
+          <w:lang w:val="en-US"/>
+        </w:rPr>
+        <w:tab/>
+        <w:t xml:space="preserve"> To execute R</w:t>
+      </w:r>
+      <w:r>
+        <w:rPr>
+          <w:rFonts w:ascii="Times New Roman" w:hAnsi="Times New Roman" w:cs="Times New Roman"/>
+          <w:lang w:val="en-US"/>
+        </w:rPr>
+        <w:t>SA Algorithm Using python and encrypt and decrypt.</w:t>
+      </w:r>
+    </w:p>
+    <w:p>
+      <w:pPr>
+        <w:rPr>
+          <w:rFonts w:ascii="Times New Roman" w:hAnsi="Times New Roman" w:cs="Times New Roman"/>
+          <w:sz w:val="24"/>
+          <w:szCs w:val="24"/>
+          <w:lang w:val="en-US"/>
+        </w:rPr>
+      </w:pPr>
+      <w:r>
+        <w:rPr>
+          <w:rFonts w:ascii="Times New Roman" w:hAnsi="Times New Roman" w:cs="Times New Roman"/>
+          <w:sz w:val="24"/>
+          <w:szCs w:val="24"/>
+          <w:lang w:val="en-US"/>
+        </w:rPr>
+        <w:t>ALGORITHM:</w:t>
+      </w:r>
+    </w:p>
+    <w:p>
+      <w:pPr>
+        <w:pStyle w:val="ListParagraph"/>
+        <w:numPr>
+          <w:ilvl w:val="0"/>
+          <w:numId w:val="1"/>
+        </w:numPr>
+        <w:rPr>
+          <w:rFonts w:ascii="Times New Roman" w:hAnsi="Times New Roman" w:cs="Times New Roman"/>
+          <w:lang w:val="en-US"/>
+        </w:rPr>
+      </w:pPr>
+      <w:r>
+        <w:rPr>
+          <w:rFonts w:ascii="Times New Roman" w:hAnsi="Times New Roman" w:cs="Times New Roman"/>
+          <w:lang w:val="en-US"/>
+        </w:rPr>
+        <w:t>Start.</w:t>
+      </w:r>
+    </w:p>
+    <w:p>
+      <w:pPr>
+        <w:pStyle w:val="ListParagraph"/>
+        <w:numPr>
+          <w:ilvl w:val="0"/>
+          <w:numId w:val="1"/>
+        </w:numPr>
+        <w:rPr>
+          <w:rFonts w:ascii="Times New Roman" w:hAnsi="Times New Roman" w:cs="Times New Roman"/>
+          <w:lang w:val="en-US"/>
+        </w:rPr>
+      </w:pPr>
+      <w:r>
+        <w:rPr>
+          <w:rFonts w:ascii="Times New Roman" w:hAnsi="Times New Roman" w:cs="Times New Roman"/>
+          <w:lang w:val="en-US"/>
+        </w:rPr>
+        <w:t>Read the plaintext.</w:t>
+      </w:r>
+    </w:p>
+    <w:p>
+      <w:pPr>
+        <w:pStyle w:val="ListParagraph"/>
+        <w:numPr>
+          <w:ilvl w:val="0"/>
+          <w:numId w:val="1"/>
+        </w:numPr>
+        <w:rPr>
+          <w:rFonts w:ascii="Times New Roman" w:hAnsi="Times New Roman" w:cs="Times New Roman"/>
+          <w:lang w:val="en-US"/>
+        </w:rPr>
+      </w:pPr>
+      <w:r>
+        <w:rPr>
+          <w:rFonts w:ascii="Times New Roman" w:hAnsi="Times New Roman" w:cs="Times New Roman"/>
+          <w:lang w:val="en-US"/>
+        </w:rPr>
+        <w:t>Generate public key and private key.</w:t>
+      </w:r>
+    </w:p>
+    <w:p>
+      <w:pPr>
+        <w:pStyle w:val="ListParagraph"/>
+        <w:numPr>
+          <w:ilvl w:val="0"/>
+          <w:numId w:val="1"/>
+        </w:numPr>
+        <w:rPr>
+          <w:rFonts w:ascii="Times New Roman" w:hAnsi="Times New Roman" w:cs="Times New Roman"/>
+          <w:lang w:val="en-US"/>
+        </w:rPr>
+      </w:pPr>
+      <w:r>
+        <w:rPr>
+          <w:rFonts w:ascii="Times New Roman" w:hAnsi="Times New Roman" w:cs="Times New Roman"/>
+          <w:lang w:val="en-US"/>
+        </w:rPr>
+        <w:t>Then encrypt using public key.</w:t>
+      </w:r>
+    </w:p>
+    <w:p>
+      <w:pPr>
+        <w:pStyle w:val="ListParagraph"/>
+        <w:numPr>
+          <w:ilvl w:val="0"/>
+          <w:numId w:val="1"/>
+        </w:numPr>
+        <w:rPr>
+          <w:rFonts w:ascii="Times New Roman" w:hAnsi="Times New Roman" w:cs="Times New Roman"/>
+          <w:lang w:val="en-US"/>
+        </w:rPr>
+      </w:pPr>
+      <w:r>
+        <w:rPr>
+          <w:rFonts w:ascii="Times New Roman" w:hAnsi="Times New Roman" w:cs="Times New Roman"/>
+          <w:lang w:val="en-US"/>
+        </w:rPr>
+        <w:t>And decrypt using private key.</w:t>
+      </w:r>
+    </w:p>
+    <w:p>
+      <w:pPr>
+        <w:pStyle w:val="ListParagraph"/>
+        <w:numPr>
+          <w:ilvl w:val="0"/>
+          <w:numId w:val="1"/>
+        </w:numPr>
+        <w:rPr>
+          <w:rFonts w:ascii="Times New Roman" w:hAnsi="Times New Roman" w:cs="Times New Roman"/>
+          <w:lang w:val="en-US"/>
+        </w:rPr>
+      </w:pPr>
+      <w:r>
+        <w:rPr>
+          <w:rFonts w:ascii="Times New Roman" w:hAnsi="Times New Roman" w:cs="Times New Roman"/>
+          <w:lang w:val="en-US"/>
+        </w:rPr>
+        <w:t>Stop</w:t>
+      </w:r>
+    </w:p>
+    <w:p>
+      <w:pPr>
+        <w:rPr>
+          <w:rFonts w:ascii="Times New Roman" w:hAnsi="Times New Roman" w:cs="Times New Roman"/>
+          <w:sz w:val="24"/>
+          <w:szCs w:val="24"/>
+          <w:lang w:val="en-US"/>
+        </w:rPr>
+      </w:pPr>
+      <w:r>
+        <w:rPr>
+          <w:rFonts w:ascii="Times New Roman" w:hAnsi="Times New Roman" w:cs="Times New Roman"/>
+          <w:sz w:val="24"/>
+          <w:szCs w:val="24"/>
+          <w:lang w:val="en-US"/>
+        </w:rPr>
+        <w:t>PROGRAM:</w:t>
+      </w:r>
+    </w:p>
+    <w:p>
+      <w:pPr>
+        <w:rPr>
+          <w:rFonts w:ascii="Times New Roman" w:hAnsi="Times New Roman" w:cs="Times New Roman"/>
+          <w:lang w:val="en-US"/>
+        </w:rPr>
+      </w:pPr>
+      <w:r>
+        <w:rPr>
+          <w:rFonts w:ascii="Times New Roman" w:hAnsi="Times New Roman" w:cs="Times New Roman"/>
+          <w:lang w:val="en-US"/>
+        </w:rPr>
+        <w:t>import random</w:t>
+      </w:r>
+    </w:p>
+    <w:p>
+      <w:pPr>
+        <w:rPr>
+          <w:rFonts w:ascii="Times New Roman" w:hAnsi="Times New Roman" w:cs="Times New Roman"/>
+          <w:lang w:val="en-US"/>
+        </w:rPr>
+      </w:pPr>
+    </w:p>
+    <w:p>
+      <w:pPr>
+        <w:rPr>
+          <w:rFonts w:ascii="Times New Roman" w:hAnsi="Times New Roman" w:cs="Times New Roman"/>
+          <w:lang w:val="en-US"/>
+        </w:rPr>
+      </w:pPr>
+      <w:r>
+        <w:rPr>
+          <w:rFonts w:ascii="Times New Roman" w:hAnsi="Times New Roman" w:cs="Times New Roman"/>
+          <w:lang w:val="en-US"/>
+        </w:rPr>
+        <w:t xml:space="preserve">def </w:t>
+      </w:r>
+      <w:proofErr w:type="spellStart"/>
+      <w:proofErr w:type="gramStart"/>
+      <w:r>
+        <w:rPr>
+          <w:rFonts w:ascii="Times New Roman" w:hAnsi="Times New Roman" w:cs="Times New Roman"/>
+          <w:lang w:val="en-US"/>
+        </w:rPr>
+        <w:t>gcd</w:t>
+      </w:r>
+      <w:proofErr w:type="spellEnd"/>
+      <w:r>
+        <w:rPr>
+          <w:rFonts w:ascii="Times New Roman" w:hAnsi="Times New Roman" w:cs="Times New Roman"/>
+          <w:lang w:val="en-US"/>
+        </w:rPr>
+        <w:t>(</w:t>
+      </w:r>
+      <w:proofErr w:type="gramEnd"/>
+      <w:r>
+        <w:rPr>
+          <w:rFonts w:ascii="Times New Roman" w:hAnsi="Times New Roman" w:cs="Times New Roman"/>
+          <w:lang w:val="en-US"/>
+        </w:rPr>
+        <w:t>a, b):</w:t>
+      </w:r>
+    </w:p>
+    <w:p>
+      <w:pPr>
+        <w:rPr>
+          <w:rFonts w:ascii="Times New Roman" w:hAnsi="Times New Roman" w:cs="Times New Roman"/>
+          <w:lang w:val="en-US"/>
+        </w:rPr>
+      </w:pPr>
+      <w:r>
+        <w:rPr>
+          <w:rFonts w:ascii="Times New Roman" w:hAnsi="Times New Roman" w:cs="Times New Roman"/>
+          <w:lang w:val="en-US"/>
+        </w:rPr>
+        <w:t xml:space="preserve">    while </w:t>
+      </w:r>
+      <w:proofErr w:type="gramStart"/>
+      <w:r>
+        <w:rPr>
+          <w:rFonts w:ascii="Times New Roman" w:hAnsi="Times New Roman" w:cs="Times New Roman"/>
+          <w:lang w:val="en-US"/>
+        </w:rPr>
+        <w:t>b !</w:t>
+      </w:r>
+      <w:proofErr w:type="gramEnd"/>
+      <w:r>
+        <w:rPr>
+          <w:rFonts w:ascii="Times New Roman" w:hAnsi="Times New Roman" w:cs="Times New Roman"/>
+          <w:lang w:val="en-US"/>
+        </w:rPr>
+        <w:t>= 0:</w:t>
+      </w:r>
+    </w:p>
+    <w:p>
+      <w:pPr>
+        <w:rPr>
+          <w:rFonts w:ascii="Times New Roman" w:hAnsi="Times New Roman" w:cs="Times New Roman"/>
+          <w:lang w:val="en-US"/>
+        </w:rPr>
+      </w:pPr>
+      <w:r>
+        <w:rPr>
+          <w:rFonts w:ascii="Times New Roman" w:hAnsi="Times New Roman" w:cs="Times New Roman"/>
+          <w:lang w:val="en-US"/>
+        </w:rPr>
+        <w:t xml:space="preserve">        a, b = b, a % b</w:t>
+      </w:r>
+    </w:p>
+    <w:p>
+      <w:pPr>
+        <w:rPr>
+          <w:rFonts w:ascii="Times New Roman" w:hAnsi="Times New Roman" w:cs="Times New Roman"/>
+          <w:lang w:val="en-US"/>
+        </w:rPr>
+      </w:pPr>
+      <w:r>
+        <w:rPr>
+          <w:rFonts w:ascii="Times New Roman" w:hAnsi="Times New Roman" w:cs="Times New Roman"/>
+          <w:lang w:val="en-US"/>
+        </w:rPr>
+        <w:t xml:space="preserve">    return a</w:t>
+      </w:r>
+    </w:p>
+    <w:p>
+      <w:pPr>
+        <w:rPr>
+          <w:rFonts w:ascii="Times New Roman" w:hAnsi="Times New Roman" w:cs="Times New Roman"/>
+          <w:lang w:val="en-US"/>
+        </w:rPr>
+      </w:pPr>
+    </w:p>
+    <w:p>
+      <w:pPr>
+        <w:rPr>
+          <w:rFonts w:ascii="Times New Roman" w:hAnsi="Times New Roman" w:cs="Times New Roman"/>
+          <w:lang w:val="en-US"/>
+        </w:rPr>
+      </w:pPr>
+      <w:r>
+        <w:rPr>
+          <w:rFonts w:ascii="Times New Roman" w:hAnsi="Times New Roman" w:cs="Times New Roman"/>
+          <w:lang w:val="en-US"/>
+        </w:rPr>
+        <w:t xml:space="preserve">def </w:t>
+      </w:r>
+      <w:proofErr w:type="spellStart"/>
+      <w:r>
+        <w:rPr>
+          <w:rFonts w:ascii="Times New Roman" w:hAnsi="Times New Roman" w:cs="Times New Roman"/>
+          <w:lang w:val="en-US"/>
+        </w:rPr>
+        <w:t>multiplicative_</w:t>
+      </w:r>
+      <w:proofErr w:type="gramStart"/>
+      <w:r>
+        <w:rPr>
+          <w:rFonts w:ascii="Times New Roman" w:hAnsi="Times New Roman" w:cs="Times New Roman"/>
+          <w:lang w:val="en-US"/>
+        </w:rPr>
+        <w:t>inverse</w:t>
+      </w:r>
+      <w:proofErr w:type="spellEnd"/>
+      <w:r>
+        <w:rPr>
+          <w:rFonts w:ascii="Times New Roman" w:hAnsi="Times New Roman" w:cs="Times New Roman"/>
+          <w:lang w:val="en-US"/>
+        </w:rPr>
+        <w:t>(</w:t>
+      </w:r>
+      <w:proofErr w:type="gramEnd"/>
+      <w:r>
+        <w:rPr>
+          <w:rFonts w:ascii="Times New Roman" w:hAnsi="Times New Roman" w:cs="Times New Roman"/>
+          <w:lang w:val="en-US"/>
+        </w:rPr>
+        <w:t>e, phi):</w:t>
+      </w:r>
+    </w:p>
+    <w:p>
+      <w:pPr>
+        <w:rPr>
+          <w:rFonts w:ascii="Times New Roman" w:hAnsi="Times New Roman" w:cs="Times New Roman"/>
+          <w:lang w:val="en-US"/>
+        </w:rPr>
+      </w:pPr>
+      <w:r>
+        <w:rPr>
+          <w:rFonts w:ascii="Times New Roman" w:hAnsi="Times New Roman" w:cs="Times New Roman"/>
+          <w:lang w:val="en-US"/>
+        </w:rPr>
+        <w:t xml:space="preserve">    d = 0</w:t>
+      </w:r>
+    </w:p>
+    <w:p>
+      <w:pPr>
+        <w:rPr>
+          <w:rFonts w:ascii="Times New Roman" w:hAnsi="Times New Roman" w:cs="Times New Roman"/>
+          <w:lang w:val="en-US"/>
+        </w:rPr>
+      </w:pPr>
+      <w:r>
+        <w:rPr>
+          <w:rFonts w:ascii="Times New Roman" w:hAnsi="Times New Roman" w:cs="Times New Roman"/>
+          <w:lang w:val="en-US"/>
+        </w:rPr>
+        <w:t xml:space="preserve">    x1, x2, y1, y2 = 0, 1, 1, 0</w:t>
+      </w:r>
+    </w:p>
+    <w:p>
+      <w:pPr>
+        <w:rPr>
+          <w:rFonts w:ascii="Times New Roman" w:hAnsi="Times New Roman" w:cs="Times New Roman"/>
+          <w:lang w:val="en-US"/>
+        </w:rPr>
+      </w:pPr>
+      <w:r>
+        <w:rPr>
+          <w:rFonts w:ascii="Times New Roman" w:hAnsi="Times New Roman" w:cs="Times New Roman"/>
+          <w:lang w:val="en-US"/>
+        </w:rPr>
+        <w:t xml:space="preserve">    </w:t>
+      </w:r>
+      <w:proofErr w:type="spellStart"/>
+      <w:r>
+        <w:rPr>
+          <w:rFonts w:ascii="Times New Roman" w:hAnsi="Times New Roman" w:cs="Times New Roman"/>
+          <w:lang w:val="en-US"/>
+        </w:rPr>
+        <w:t>temp_phi</w:t>
+      </w:r>
+      <w:proofErr w:type="spellEnd"/>
+      <w:r>
+        <w:rPr>
+          <w:rFonts w:ascii="Times New Roman" w:hAnsi="Times New Roman" w:cs="Times New Roman"/>
+          <w:lang w:val="en-US"/>
+        </w:rPr>
+        <w:t xml:space="preserve"> = phi</w:t>
+      </w:r>
+    </w:p>
+    <w:p>
+      <w:pPr>
+        <w:rPr>
+          <w:rFonts w:ascii="Times New Roman" w:hAnsi="Times New Roman" w:cs="Times New Roman"/>
+          <w:lang w:val="en-US"/>
+        </w:rPr>
+      </w:pPr>
+    </w:p>
+    <w:p>
+      <w:pPr>
+        <w:rPr>
+          <w:rFonts w:ascii="Times New Roman" w:hAnsi="Times New Roman" w:cs="Times New Roman"/>
+          <w:lang w:val="en-US"/>
+        </w:rPr>
+      </w:pPr>
+      <w:r>
+        <w:rPr>
+          <w:rFonts w:ascii="Times New Roman" w:hAnsi="Times New Roman" w:cs="Times New Roman"/>
+          <w:lang w:val="en-US"/>
+        </w:rPr>
+        <w:t xml:space="preserve">    while e &gt; 0:</w:t>
+      </w:r>
+    </w:p>
+    <w:p>
+      <w:pPr>
+        <w:rPr>
+          <w:rFonts w:ascii="Times New Roman" w:hAnsi="Times New Roman" w:cs="Times New Roman"/>
+          <w:lang w:val="en-US"/>
+        </w:rPr>
+      </w:pPr>
+      <w:r>
+        <w:rPr>
+          <w:rFonts w:ascii="Times New Roman" w:hAnsi="Times New Roman" w:cs="Times New Roman"/>
+          <w:lang w:val="en-US"/>
+        </w:rPr>
+        <w:t xml:space="preserve">        temp1 = </w:t>
+      </w:r>
+      <w:proofErr w:type="spellStart"/>
+      <w:r>
+        <w:rPr>
+          <w:rFonts w:ascii="Times New Roman" w:hAnsi="Times New Roman" w:cs="Times New Roman"/>
+          <w:lang w:val="en-US"/>
+        </w:rPr>
+        <w:t>temp_phi</w:t>
+      </w:r>
+      <w:proofErr w:type="spellEnd"/>
+      <w:r>
+        <w:rPr>
+          <w:rFonts w:ascii="Times New Roman" w:hAnsi="Times New Roman" w:cs="Times New Roman"/>
+          <w:lang w:val="en-US"/>
+        </w:rPr>
+        <w:t xml:space="preserve"> // e</w:t>
+      </w:r>
+    </w:p>
+    <w:p>
+      <w:pPr>
+        <w:rPr>
+          <w:rFonts w:ascii="Times New Roman" w:hAnsi="Times New Roman" w:cs="Times New Roman"/>
+          <w:lang w:val="en-US"/>
+        </w:rPr>
+      </w:pPr>
+      <w:r>
+        <w:rPr>
+          <w:rFonts w:ascii="Times New Roman" w:hAnsi="Times New Roman" w:cs="Times New Roman"/>
+          <w:lang w:val="en-US"/>
+        </w:rPr>
+        <w:t xml:space="preserve">        temp2 = </w:t>
+      </w:r>
+      <w:proofErr w:type="spellStart"/>
+      <w:r>
+        <w:rPr>
+          <w:rFonts w:ascii="Times New Roman" w:hAnsi="Times New Roman" w:cs="Times New Roman"/>
+          <w:lang w:val="en-US"/>
+        </w:rPr>
+        <w:t>temp_phi</w:t>
+      </w:r>
+      <w:proofErr w:type="spellEnd"/>
+      <w:r>
+        <w:rPr>
+          <w:rFonts w:ascii="Times New Roman" w:hAnsi="Times New Roman" w:cs="Times New Roman"/>
+          <w:lang w:val="en-US"/>
+        </w:rPr>
+        <w:t xml:space="preserve"> - temp1 * e</w:t>
+      </w:r>
+    </w:p>
+    <w:p>
+      <w:pPr>
+        <w:rPr>
+          <w:rFonts w:ascii="Times New Roman" w:hAnsi="Times New Roman" w:cs="Times New Roman"/>
+          <w:lang w:val="en-US"/>
+        </w:rPr>
+      </w:pPr>
+      <w:r>
+        <w:rPr>
+          <w:rFonts w:ascii="Times New Roman" w:hAnsi="Times New Roman" w:cs="Times New Roman"/>
+          <w:lang w:val="en-US"/>
+        </w:rPr>
+        <w:t xml:space="preserve">        </w:t>
+      </w:r>
+      <w:proofErr w:type="spellStart"/>
+      <w:r>
+        <w:rPr>
+          <w:rFonts w:ascii="Times New Roman" w:hAnsi="Times New Roman" w:cs="Times New Roman"/>
+          <w:lang w:val="en-US"/>
+        </w:rPr>
+        <w:t>temp_phi</w:t>
+      </w:r>
+      <w:proofErr w:type="spellEnd"/>
+      <w:r>
+        <w:rPr>
+          <w:rFonts w:ascii="Times New Roman" w:hAnsi="Times New Roman" w:cs="Times New Roman"/>
+          <w:lang w:val="en-US"/>
+        </w:rPr>
+        <w:t xml:space="preserve"> = e</w:t>
+      </w:r>
+    </w:p>
+    <w:p>
+      <w:pPr>
+        <w:rPr>
+          <w:rFonts w:ascii="Times New Roman" w:hAnsi="Times New Roman" w:cs="Times New Roman"/>
+          <w:lang w:val="en-US"/>
+        </w:rPr>
+      </w:pPr>
+      <w:r>
+        <w:rPr>
+          <w:rFonts w:ascii="Times New Roman" w:hAnsi="Times New Roman" w:cs="Times New Roman"/>
+          <w:lang w:val="en-US"/>
+        </w:rPr>
+        <w:t xml:space="preserve">        e = temp2</w:t>
+      </w:r>
+    </w:p>
+    <w:p>
+      <w:pPr>
+        <w:rPr>
+          <w:rFonts w:ascii="Times New Roman" w:hAnsi="Times New Roman" w:cs="Times New Roman"/>
+          <w:lang w:val="en-US"/>
+        </w:rPr>
+      </w:pPr>
+    </w:p>
+    <w:p>
+      <w:pPr>
+        <w:rPr>
+          <w:rFonts w:ascii="Times New Roman" w:hAnsi="Times New Roman" w:cs="Times New Roman"/>
+          <w:lang w:val="en-US"/>
+        </w:rPr>
+      </w:pPr>
+      <w:r>
+        <w:rPr>
+          <w:rFonts w:ascii="Times New Roman" w:hAnsi="Times New Roman" w:cs="Times New Roman"/>
+          <w:lang w:val="en-US"/>
+        </w:rPr>
+        <w:t xml:space="preserve">        x = x2 - temp1 * x1</w:t>
+      </w:r>
+    </w:p>
+    <w:p>
+      <w:pPr>
+        <w:rPr>
+          <w:rFonts w:ascii="Times New Roman" w:hAnsi="Times New Roman" w:cs="Times New Roman"/>
+          <w:lang w:val="en-US"/>
+        </w:rPr>
+      </w:pPr>
+      <w:r>
+        <w:rPr>
+          <w:rFonts w:ascii="Times New Roman" w:hAnsi="Times New Roman" w:cs="Times New Roman"/>
+          <w:lang w:val="en-US"/>
+        </w:rPr>
+        <w:t xml:space="preserve">        y = y2 - temp1 * y1</w:t>
+      </w:r>
+    </w:p>
+    <w:p>
+      <w:pPr>
+        <w:rPr>
+          <w:rFonts w:ascii="Times New Roman" w:hAnsi="Times New Roman" w:cs="Times New Roman"/>
+          <w:lang w:val="en-US"/>
+        </w:rPr>
+      </w:pPr>
+    </w:p>
+    <w:p>
+      <w:pPr>
+        <w:rPr>
+          <w:rFonts w:ascii="Times New Roman" w:hAnsi="Times New Roman" w:cs="Times New Roman"/>
+          <w:lang w:val="en-US"/>
+        </w:rPr>
+      </w:pPr>
+      <w:r>
+        <w:rPr>
+          <w:rFonts w:ascii="Times New Roman" w:hAnsi="Times New Roman" w:cs="Times New Roman"/>
+          <w:lang w:val="en-US"/>
+        </w:rPr>
+        <w:lastRenderedPageBreak/>
+        <w:t xml:space="preserve">        x2 = x1</w:t>
+      </w:r>
+    </w:p>
+    <w:p>
+      <w:pPr>
+        <w:rPr>
+          <w:rFonts w:ascii="Times New Roman" w:hAnsi="Times New Roman" w:cs="Times New Roman"/>
+          <w:lang w:val="en-US"/>
+        </w:rPr>
+      </w:pPr>
+      <w:r>
+        <w:rPr>
+          <w:rFonts w:ascii="Times New Roman" w:hAnsi="Times New Roman" w:cs="Times New Roman"/>
+          <w:lang w:val="en-US"/>
+        </w:rPr>
+        <w:t xml:space="preserve">        x1 = x</w:t>
+      </w:r>
+    </w:p>
+    <w:p>
+      <w:pPr>
+        <w:rPr>
+          <w:rFonts w:ascii="Times New Roman" w:hAnsi="Times New Roman" w:cs="Times New Roman"/>
+          <w:lang w:val="en-US"/>
+        </w:rPr>
+      </w:pPr>
+      <w:r>
+        <w:rPr>
+          <w:rFonts w:ascii="Times New Roman" w:hAnsi="Times New Roman" w:cs="Times New Roman"/>
+          <w:lang w:val="en-US"/>
+        </w:rPr>
+        <w:t xml:space="preserve">        y2 = y1</w:t>
+      </w:r>
+    </w:p>
+    <w:p>
+      <w:pPr>
+        <w:rPr>
+          <w:rFonts w:ascii="Times New Roman" w:hAnsi="Times New Roman" w:cs="Times New Roman"/>
+          <w:lang w:val="en-US"/>
+        </w:rPr>
+      </w:pPr>
+      <w:r>
+        <w:rPr>
+          <w:rFonts w:ascii="Times New Roman" w:hAnsi="Times New Roman" w:cs="Times New Roman"/>
+          <w:lang w:val="en-US"/>
+        </w:rPr>
+        <w:t xml:space="preserve">        y1 = y</w:t>
+      </w:r>
+    </w:p>
+    <w:p>
+      <w:pPr>
+        <w:rPr>
+          <w:rFonts w:ascii="Times New Roman" w:hAnsi="Times New Roman" w:cs="Times New Roman"/>
+          <w:lang w:val="en-US"/>
+        </w:rPr>
+      </w:pPr>
+    </w:p>
+    <w:p>
+      <w:pPr>
+        <w:rPr>
+          <w:rFonts w:ascii="Times New Roman" w:hAnsi="Times New Roman" w:cs="Times New Roman"/>
+          <w:lang w:val="en-US"/>
+        </w:rPr>
+      </w:pPr>
+      <w:r>
+        <w:rPr>
+          <w:rFonts w:ascii="Times New Roman" w:hAnsi="Times New Roman" w:cs="Times New Roman"/>
+          <w:lang w:val="en-US"/>
+        </w:rPr>
+        <w:t xml:space="preserve">    if </w:t>
+      </w:r>
+      <w:proofErr w:type="spellStart"/>
+      <w:r>
+        <w:rPr>
+          <w:rFonts w:ascii="Times New Roman" w:hAnsi="Times New Roman" w:cs="Times New Roman"/>
+          <w:lang w:val="en-US"/>
+        </w:rPr>
+        <w:t>temp_phi</w:t>
+      </w:r>
+      <w:proofErr w:type="spellEnd"/>
+      <w:r>
+        <w:rPr>
+          <w:rFonts w:ascii="Times New Roman" w:hAnsi="Times New Roman" w:cs="Times New Roman"/>
+          <w:lang w:val="en-US"/>
+        </w:rPr>
+        <w:t xml:space="preserve"> == 1:</w:t>
+      </w:r>
+    </w:p>
+    <w:p>
+      <w:pPr>
+        <w:rPr>
+          <w:rFonts w:ascii="Times New Roman" w:hAnsi="Times New Roman" w:cs="Times New Roman"/>
+          <w:lang w:val="en-US"/>
+        </w:rPr>
+      </w:pPr>
+      <w:r>
+        <w:rPr>
+          <w:rFonts w:ascii="Times New Roman" w:hAnsi="Times New Roman" w:cs="Times New Roman"/>
+          <w:lang w:val="en-US"/>
+        </w:rPr>
+        <w:t xml:space="preserve">        d = y2 + phi</w:t>
+      </w:r>
+    </w:p>
+    <w:p>
+      <w:pPr>
+        <w:rPr>
+          <w:rFonts w:ascii="Times New Roman" w:hAnsi="Times New Roman" w:cs="Times New Roman"/>
+          <w:lang w:val="en-US"/>
+        </w:rPr>
+      </w:pPr>
+    </w:p>
+    <w:p>
+      <w:pPr>
+        <w:rPr>
+          <w:rFonts w:ascii="Times New Roman" w:hAnsi="Times New Roman" w:cs="Times New Roman"/>
+          <w:lang w:val="en-US"/>
+        </w:rPr>
+      </w:pPr>
+      <w:r>
+        <w:rPr>
+          <w:rFonts w:ascii="Times New Roman" w:hAnsi="Times New Roman" w:cs="Times New Roman"/>
+          <w:lang w:val="en-US"/>
+        </w:rPr>
+        <w:t xml:space="preserve">    return d</w:t>
+      </w:r>
+    </w:p>
+    <w:p>
+      <w:pPr>
+        <w:rPr>
+          <w:rFonts w:ascii="Times New Roman" w:hAnsi="Times New Roman" w:cs="Times New Roman"/>
+          <w:lang w:val="en-US"/>
+        </w:rPr>
+      </w:pPr>
+    </w:p>
+    <w:p>
+      <w:pPr>
+        <w:rPr>
+          <w:rFonts w:ascii="Times New Roman" w:hAnsi="Times New Roman" w:cs="Times New Roman"/>
+          <w:lang w:val="en-US"/>
+        </w:rPr>
+      </w:pPr>
+      <w:r>
+        <w:rPr>
+          <w:rFonts w:ascii="Times New Roman" w:hAnsi="Times New Roman" w:cs="Times New Roman"/>
+          <w:lang w:val="en-US"/>
+        </w:rPr>
+        <w:t xml:space="preserve">def </w:t>
+      </w:r>
+      <w:proofErr w:type="spellStart"/>
+      <w:r>
+        <w:rPr>
+          <w:rFonts w:ascii="Times New Roman" w:hAnsi="Times New Roman" w:cs="Times New Roman"/>
+          <w:lang w:val="en-US"/>
+        </w:rPr>
+        <w:t>generate_</w:t>
+      </w:r>
+      <w:proofErr w:type="gramStart"/>
+      <w:r>
+        <w:rPr>
+          <w:rFonts w:ascii="Times New Roman" w:hAnsi="Times New Roman" w:cs="Times New Roman"/>
+          <w:lang w:val="en-US"/>
+        </w:rPr>
+        <w:t>keypair</w:t>
+      </w:r>
+      <w:proofErr w:type="spellEnd"/>
+      <w:r>
+        <w:rPr>
+          <w:rFonts w:ascii="Times New Roman" w:hAnsi="Times New Roman" w:cs="Times New Roman"/>
+          <w:lang w:val="en-US"/>
+        </w:rPr>
+        <w:t>(</w:t>
+      </w:r>
+      <w:proofErr w:type="gramEnd"/>
+      <w:r>
+        <w:rPr>
+          <w:rFonts w:ascii="Times New Roman" w:hAnsi="Times New Roman" w:cs="Times New Roman"/>
+          <w:lang w:val="en-US"/>
+        </w:rPr>
+        <w:t>p, q):</w:t>
+      </w:r>
+    </w:p>
+    <w:p>
+      <w:pPr>
+        <w:rPr>
+          <w:rFonts w:ascii="Times New Roman" w:hAnsi="Times New Roman" w:cs="Times New Roman"/>
+          <w:lang w:val="en-US"/>
+        </w:rPr>
+      </w:pPr>
+      <w:r>
+        <w:rPr>
+          <w:rFonts w:ascii="Times New Roman" w:hAnsi="Times New Roman" w:cs="Times New Roman"/>
+          <w:lang w:val="en-US"/>
+        </w:rPr>
+        <w:t xml:space="preserve">    if not (</w:t>
+      </w:r>
+      <w:proofErr w:type="spellStart"/>
+      <w:r>
+        <w:rPr>
+          <w:rFonts w:ascii="Times New Roman" w:hAnsi="Times New Roman" w:cs="Times New Roman"/>
+          <w:lang w:val="en-US"/>
+        </w:rPr>
+        <w:t>is_prime</w:t>
+      </w:r>
+      <w:proofErr w:type="spellEnd"/>
+      <w:r>
+        <w:rPr>
+          <w:rFonts w:ascii="Times New Roman" w:hAnsi="Times New Roman" w:cs="Times New Roman"/>
+          <w:lang w:val="en-US"/>
+        </w:rPr>
+        <w:t xml:space="preserve">(p) and </w:t>
+      </w:r>
+      <w:proofErr w:type="spellStart"/>
+      <w:r>
+        <w:rPr>
+          <w:rFonts w:ascii="Times New Roman" w:hAnsi="Times New Roman" w:cs="Times New Roman"/>
+          <w:lang w:val="en-US"/>
+        </w:rPr>
+        <w:t>is_prime</w:t>
+      </w:r>
+      <w:proofErr w:type="spellEnd"/>
+      <w:r>
+        <w:rPr>
+          <w:rFonts w:ascii="Times New Roman" w:hAnsi="Times New Roman" w:cs="Times New Roman"/>
+          <w:lang w:val="en-US"/>
+        </w:rPr>
+        <w:t>(q)):</w:t>
+      </w:r>
+    </w:p>
+    <w:p>
+      <w:pPr>
+        <w:rPr>
+          <w:rFonts w:ascii="Times New Roman" w:hAnsi="Times New Roman" w:cs="Times New Roman"/>
+          <w:lang w:val="en-US"/>
+        </w:rPr>
+      </w:pPr>
+      <w:r>
+        <w:rPr>
+          <w:rFonts w:ascii="Times New Roman" w:hAnsi="Times New Roman" w:cs="Times New Roman"/>
+          <w:lang w:val="en-US"/>
+        </w:rPr>
+        <w:t xml:space="preserve">        raise </w:t>
+      </w:r>
+      <w:proofErr w:type="spellStart"/>
+      <w:proofErr w:type="gramStart"/>
+      <w:r>
+        <w:rPr>
+          <w:rFonts w:ascii="Times New Roman" w:hAnsi="Times New Roman" w:cs="Times New Roman"/>
+          <w:lang w:val="en-US"/>
+        </w:rPr>
+        <w:t>ValueError</w:t>
+      </w:r>
+      <w:proofErr w:type="spellEnd"/>
+      <w:r>
+        <w:rPr>
+          <w:rFonts w:ascii="Times New Roman" w:hAnsi="Times New Roman" w:cs="Times New Roman"/>
+          <w:lang w:val="en-US"/>
+        </w:rPr>
+        <w:t>(</w:t>
+      </w:r>
+      <w:proofErr w:type="gramEnd"/>
+      <w:r>
+        <w:rPr>
+          <w:rFonts w:ascii="Times New Roman" w:hAnsi="Times New Roman" w:cs="Times New Roman"/>
+          <w:lang w:val="en-US"/>
+        </w:rPr>
+        <w:t>"Both numbers must be prime.")</w:t>
+      </w:r>
+    </w:p>
+    <w:p>
+      <w:pPr>
+        <w:rPr>
+          <w:rFonts w:ascii="Times New Roman" w:hAnsi="Times New Roman" w:cs="Times New Roman"/>
+          <w:lang w:val="en-US"/>
+        </w:rPr>
+      </w:pPr>
+      <w:r>
+        <w:rPr>
+          <w:rFonts w:ascii="Times New Roman" w:hAnsi="Times New Roman" w:cs="Times New Roman"/>
+          <w:lang w:val="en-US"/>
+        </w:rPr>
+        <w:t xml:space="preserve">    </w:t>
+      </w:r>
+      <w:proofErr w:type="spellStart"/>
+      <w:r>
+        <w:rPr>
+          <w:rFonts w:ascii="Times New Roman" w:hAnsi="Times New Roman" w:cs="Times New Roman"/>
+          <w:lang w:val="en-US"/>
+        </w:rPr>
+        <w:t>elif</w:t>
+      </w:r>
+      <w:proofErr w:type="spellEnd"/>
+      <w:r>
+        <w:rPr>
+          <w:rFonts w:ascii="Times New Roman" w:hAnsi="Times New Roman" w:cs="Times New Roman"/>
+          <w:lang w:val="en-US"/>
+        </w:rPr>
+        <w:t xml:space="preserve"> p == q:</w:t>
+      </w:r>
+    </w:p>
+    <w:p>
+      <w:pPr>
+        <w:rPr>
+          <w:rFonts w:ascii="Times New Roman" w:hAnsi="Times New Roman" w:cs="Times New Roman"/>
+          <w:lang w:val="en-US"/>
+        </w:rPr>
+      </w:pPr>
+      <w:r>
+        <w:rPr>
+          <w:rFonts w:ascii="Times New Roman" w:hAnsi="Times New Roman" w:cs="Times New Roman"/>
+          <w:lang w:val="en-US"/>
+        </w:rPr>
+        <w:t xml:space="preserve">        raise </w:t>
+      </w:r>
+      <w:proofErr w:type="spellStart"/>
+      <w:proofErr w:type="gramStart"/>
+      <w:r>
+        <w:rPr>
+          <w:rFonts w:ascii="Times New Roman" w:hAnsi="Times New Roman" w:cs="Times New Roman"/>
+          <w:lang w:val="en-US"/>
+        </w:rPr>
+        <w:t>ValueError</w:t>
+      </w:r>
+      <w:proofErr w:type="spellEnd"/>
+      <w:r>
+        <w:rPr>
+          <w:rFonts w:ascii="Times New Roman" w:hAnsi="Times New Roman" w:cs="Times New Roman"/>
+          <w:lang w:val="en-US"/>
+        </w:rPr>
+        <w:t>(</w:t>
+      </w:r>
+      <w:proofErr w:type="gramEnd"/>
+      <w:r>
+        <w:rPr>
+          <w:rFonts w:ascii="Times New Roman" w:hAnsi="Times New Roman" w:cs="Times New Roman"/>
+          <w:lang w:val="en-US"/>
+        </w:rPr>
+        <w:t>"p and q cannot be equal")</w:t>
+      </w:r>
+    </w:p>
+    <w:p>
+      <w:pPr>
+        <w:rPr>
+          <w:rFonts w:ascii="Times New Roman" w:hAnsi="Times New Roman" w:cs="Times New Roman"/>
+          <w:lang w:val="en-US"/>
+        </w:rPr>
+      </w:pPr>
+    </w:p>
+    <w:p>
+      <w:pPr>
+        <w:rPr>
+          <w:rFonts w:ascii="Times New Roman" w:hAnsi="Times New Roman" w:cs="Times New Roman"/>
+          <w:lang w:val="en-US"/>
+        </w:rPr>
+      </w:pPr>
+      <w:r>
+        <w:rPr>
+          <w:rFonts w:ascii="Times New Roman" w:hAnsi="Times New Roman" w:cs="Times New Roman"/>
+          <w:lang w:val="en-US"/>
+        </w:rPr>
+        <w:t xml:space="preserve">    n = p * q</w:t>
+      </w:r>
+    </w:p>
+    <w:p>
+      <w:pPr>
+        <w:rPr>
+          <w:rFonts w:ascii="Times New Roman" w:hAnsi="Times New Roman" w:cs="Times New Roman"/>
+          <w:lang w:val="en-US"/>
+        </w:rPr>
+      </w:pPr>
+      <w:r>
+        <w:rPr>
+          <w:rFonts w:ascii="Times New Roman" w:hAnsi="Times New Roman" w:cs="Times New Roman"/>
+          <w:lang w:val="en-US"/>
+        </w:rPr>
+        <w:t xml:space="preserve">    phi = (p - 1) * (q - 1)</w:t>
+      </w:r>
+    </w:p>
+    <w:p>
+      <w:pPr>
+        <w:rPr>
+          <w:rFonts w:ascii="Times New Roman" w:hAnsi="Times New Roman" w:cs="Times New Roman"/>
+          <w:lang w:val="en-US"/>
+        </w:rPr>
+      </w:pPr>
+    </w:p>
+    <w:p>
+      <w:pPr>
+        <w:rPr>
+          <w:rFonts w:ascii="Times New Roman" w:hAnsi="Times New Roman" w:cs="Times New Roman"/>
+          <w:lang w:val="en-US"/>
+        </w:rPr>
+      </w:pPr>
+      <w:r>
+        <w:rPr>
+          <w:rFonts w:ascii="Times New Roman" w:hAnsi="Times New Roman" w:cs="Times New Roman"/>
+          <w:lang w:val="en-US"/>
+        </w:rPr>
+        <w:t xml:space="preserve">    e = </w:t>
+      </w:r>
+      <w:proofErr w:type="spellStart"/>
+      <w:proofErr w:type="gramStart"/>
+      <w:r>
+        <w:rPr>
+          <w:rFonts w:ascii="Times New Roman" w:hAnsi="Times New Roman" w:cs="Times New Roman"/>
+          <w:lang w:val="en-US"/>
+        </w:rPr>
+        <w:t>random.randrange</w:t>
+      </w:r>
+      <w:proofErr w:type="spellEnd"/>
+      <w:proofErr w:type="gramEnd"/>
+      <w:r>
+        <w:rPr>
+          <w:rFonts w:ascii="Times New Roman" w:hAnsi="Times New Roman" w:cs="Times New Roman"/>
+          <w:lang w:val="en-US"/>
+        </w:rPr>
+        <w:t>(1, phi)</w:t>
+      </w:r>
+    </w:p>
+    <w:p>
+      <w:pPr>
+        <w:rPr>
+          <w:rFonts w:ascii="Times New Roman" w:hAnsi="Times New Roman" w:cs="Times New Roman"/>
+          <w:lang w:val="en-US"/>
+        </w:rPr>
+      </w:pPr>
+    </w:p>
+    <w:p>
+      <w:pPr>
+        <w:rPr>
+          <w:rFonts w:ascii="Times New Roman" w:hAnsi="Times New Roman" w:cs="Times New Roman"/>
+          <w:lang w:val="en-US"/>
+        </w:rPr>
+      </w:pPr>
+      <w:r>
+        <w:rPr>
+          <w:rFonts w:ascii="Times New Roman" w:hAnsi="Times New Roman" w:cs="Times New Roman"/>
+          <w:lang w:val="en-US"/>
+        </w:rPr>
+        <w:t xml:space="preserve">    g = </w:t>
+      </w:r>
+      <w:proofErr w:type="spellStart"/>
+      <w:proofErr w:type="gramStart"/>
+      <w:r>
+        <w:rPr>
+          <w:rFonts w:ascii="Times New Roman" w:hAnsi="Times New Roman" w:cs="Times New Roman"/>
+          <w:lang w:val="en-US"/>
+        </w:rPr>
+        <w:t>gcd</w:t>
+      </w:r>
+      <w:proofErr w:type="spellEnd"/>
+      <w:r>
+        <w:rPr>
+          <w:rFonts w:ascii="Times New Roman" w:hAnsi="Times New Roman" w:cs="Times New Roman"/>
+          <w:lang w:val="en-US"/>
+        </w:rPr>
+        <w:t>(</w:t>
+      </w:r>
+      <w:proofErr w:type="gramEnd"/>
+      <w:r>
+        <w:rPr>
+          <w:rFonts w:ascii="Times New Roman" w:hAnsi="Times New Roman" w:cs="Times New Roman"/>
+          <w:lang w:val="en-US"/>
+        </w:rPr>
+        <w:t>e, phi)</w:t>
+      </w:r>
+    </w:p>
+    <w:p>
+      <w:pPr>
+        <w:rPr>
+          <w:rFonts w:ascii="Times New Roman" w:hAnsi="Times New Roman" w:cs="Times New Roman"/>
+          <w:lang w:val="en-US"/>
+        </w:rPr>
+      </w:pPr>
+      <w:r>
+        <w:rPr>
+          <w:rFonts w:ascii="Times New Roman" w:hAnsi="Times New Roman" w:cs="Times New Roman"/>
+          <w:lang w:val="en-US"/>
+        </w:rPr>
+        <w:t xml:space="preserve">    while </w:t>
+      </w:r>
+      <w:proofErr w:type="gramStart"/>
+      <w:r>
+        <w:rPr>
+          <w:rFonts w:ascii="Times New Roman" w:hAnsi="Times New Roman" w:cs="Times New Roman"/>
+          <w:lang w:val="en-US"/>
+        </w:rPr>
+        <w:t>g !</w:t>
+      </w:r>
+      <w:proofErr w:type="gramEnd"/>
+      <w:r>
+        <w:rPr>
+          <w:rFonts w:ascii="Times New Roman" w:hAnsi="Times New Roman" w:cs="Times New Roman"/>
+          <w:lang w:val="en-US"/>
+        </w:rPr>
+        <w:t>= 1:</w:t>
+      </w:r>
+    </w:p>
+    <w:p>
+      <w:pPr>
+        <w:rPr>
+          <w:rFonts w:ascii="Times New Roman" w:hAnsi="Times New Roman" w:cs="Times New Roman"/>
+          <w:lang w:val="en-US"/>
+        </w:rPr>
+      </w:pPr>
+      <w:r>
+        <w:rPr>
+          <w:rFonts w:ascii="Times New Roman" w:hAnsi="Times New Roman" w:cs="Times New Roman"/>
+          <w:lang w:val="en-US"/>
+        </w:rPr>
+        <w:t xml:space="preserve">        e = </w:t>
+      </w:r>
+      <w:proofErr w:type="spellStart"/>
+      <w:proofErr w:type="gramStart"/>
+      <w:r>
+        <w:rPr>
+          <w:rFonts w:ascii="Times New Roman" w:hAnsi="Times New Roman" w:cs="Times New Roman"/>
+          <w:lang w:val="en-US"/>
+        </w:rPr>
+        <w:t>random.randrange</w:t>
+      </w:r>
+      <w:proofErr w:type="spellEnd"/>
+      <w:proofErr w:type="gramEnd"/>
+      <w:r>
+        <w:rPr>
+          <w:rFonts w:ascii="Times New Roman" w:hAnsi="Times New Roman" w:cs="Times New Roman"/>
+          <w:lang w:val="en-US"/>
+        </w:rPr>
+        <w:t>(1, phi)</w:t>
+      </w:r>
+    </w:p>
+    <w:p>
+      <w:pPr>
+        <w:rPr>
+          <w:rFonts w:ascii="Times New Roman" w:hAnsi="Times New Roman" w:cs="Times New Roman"/>
+          <w:lang w:val="en-US"/>
+        </w:rPr>
+      </w:pPr>
+      <w:r>
+        <w:rPr>
+          <w:rFonts w:ascii="Times New Roman" w:hAnsi="Times New Roman" w:cs="Times New Roman"/>
+          <w:lang w:val="en-US"/>
+        </w:rPr>
+        <w:t xml:space="preserve">        g = </w:t>
+      </w:r>
+      <w:proofErr w:type="spellStart"/>
+      <w:proofErr w:type="gramStart"/>
+      <w:r>
+        <w:rPr>
+          <w:rFonts w:ascii="Times New Roman" w:hAnsi="Times New Roman" w:cs="Times New Roman"/>
+          <w:lang w:val="en-US"/>
+        </w:rPr>
+        <w:t>gcd</w:t>
+      </w:r>
+      <w:proofErr w:type="spellEnd"/>
+      <w:r>
+        <w:rPr>
+          <w:rFonts w:ascii="Times New Roman" w:hAnsi="Times New Roman" w:cs="Times New Roman"/>
+          <w:lang w:val="en-US"/>
+        </w:rPr>
+        <w:t>(</w:t>
+      </w:r>
+      <w:proofErr w:type="gramEnd"/>
+      <w:r>
+        <w:rPr>
+          <w:rFonts w:ascii="Times New Roman" w:hAnsi="Times New Roman" w:cs="Times New Roman"/>
+          <w:lang w:val="en-US"/>
+        </w:rPr>
+        <w:t>e, phi)</w:t>
+      </w:r>
+    </w:p>
+    <w:p>
+      <w:pPr>
+        <w:rPr>
+          <w:rFonts w:ascii="Times New Roman" w:hAnsi="Times New Roman" w:cs="Times New Roman"/>
+          <w:lang w:val="en-US"/>
+        </w:rPr>
+      </w:pPr>
+    </w:p>
+    <w:p>
+      <w:pPr>
+        <w:rPr>
+          <w:rFonts w:ascii="Times New Roman" w:hAnsi="Times New Roman" w:cs="Times New Roman"/>
+          <w:lang w:val="en-US"/>
+        </w:rPr>
+      </w:pPr>
+      <w:r>
+        <w:rPr>
+          <w:rFonts w:ascii="Times New Roman" w:hAnsi="Times New Roman" w:cs="Times New Roman"/>
+          <w:lang w:val="en-US"/>
+        </w:rPr>
+        <w:t xml:space="preserve">    d = </w:t>
+      </w:r>
+      <w:proofErr w:type="spellStart"/>
+      <w:r>
+        <w:rPr>
+          <w:rFonts w:ascii="Times New Roman" w:hAnsi="Times New Roman" w:cs="Times New Roman"/>
+          <w:lang w:val="en-US"/>
+        </w:rPr>
+        <w:t>multiplicative_</w:t>
+      </w:r>
+      <w:proofErr w:type="gramStart"/>
+      <w:r>
+        <w:rPr>
+          <w:rFonts w:ascii="Times New Roman" w:hAnsi="Times New Roman" w:cs="Times New Roman"/>
+          <w:lang w:val="en-US"/>
+        </w:rPr>
+        <w:t>inverse</w:t>
+      </w:r>
+      <w:proofErr w:type="spellEnd"/>
+      <w:r>
+        <w:rPr>
+          <w:rFonts w:ascii="Times New Roman" w:hAnsi="Times New Roman" w:cs="Times New Roman"/>
+          <w:lang w:val="en-US"/>
+        </w:rPr>
+        <w:t>(</w:t>
+      </w:r>
+      <w:proofErr w:type="gramEnd"/>
+      <w:r>
+        <w:rPr>
+          <w:rFonts w:ascii="Times New Roman" w:hAnsi="Times New Roman" w:cs="Times New Roman"/>
+          <w:lang w:val="en-US"/>
+        </w:rPr>
+        <w:t>e, phi)</w:t>
+      </w:r>
+    </w:p>
+    <w:p>
+      <w:pPr>
+        <w:rPr>
+          <w:rFonts w:ascii="Times New Roman" w:hAnsi="Times New Roman" w:cs="Times New Roman"/>
+          <w:lang w:val="en-US"/>
+        </w:rPr>
+      </w:pPr>
+    </w:p>
+    <w:p>
+      <w:pPr>
+        <w:rPr>
+          <w:rFonts w:ascii="Times New Roman" w:hAnsi="Times New Roman" w:cs="Times New Roman"/>
+          <w:lang w:val="en-US"/>
+        </w:rPr>
+      </w:pPr>
+      <w:r>
+        <w:rPr>
+          <w:rFonts w:ascii="Times New Roman" w:hAnsi="Times New Roman" w:cs="Times New Roman"/>
+          <w:lang w:val="en-US"/>
+        </w:rPr>
+        <w:t xml:space="preserve">    return ((e, n), (d, n))</w:t>
+      </w:r>
+    </w:p>
+    <w:p>
+      <w:pPr>
+        <w:rPr>
+          <w:rFonts w:ascii="Times New Roman" w:hAnsi="Times New Roman" w:cs="Times New Roman"/>
+          <w:lang w:val="en-US"/>
+        </w:rPr>
+      </w:pPr>
+    </w:p>
+    <w:p>
+      <w:pPr>
+        <w:rPr>
+          <w:rFonts w:ascii="Times New Roman" w:hAnsi="Times New Roman" w:cs="Times New Roman"/>
+          <w:lang w:val="en-US"/>
+        </w:rPr>
+      </w:pPr>
+      <w:r>
+        <w:rPr>
+          <w:rFonts w:ascii="Times New Roman" w:hAnsi="Times New Roman" w:cs="Times New Roman"/>
+          <w:lang w:val="en-US"/>
+        </w:rPr>
+        <w:t xml:space="preserve">def </w:t>
+      </w:r>
+      <w:proofErr w:type="gramStart"/>
+      <w:r>
+        <w:rPr>
+          <w:rFonts w:ascii="Times New Roman" w:hAnsi="Times New Roman" w:cs="Times New Roman"/>
+          <w:lang w:val="en-US"/>
+        </w:rPr>
+        <w:t>encrypt(</w:t>
+      </w:r>
+      <w:proofErr w:type="gramEnd"/>
+      <w:r>
+        <w:rPr>
+          <w:rFonts w:ascii="Times New Roman" w:hAnsi="Times New Roman" w:cs="Times New Roman"/>
+          <w:lang w:val="en-US"/>
+        </w:rPr>
+        <w:t>pk, plaintext):</w:t>
+      </w:r>
+    </w:p>
+    <w:p>
+      <w:pPr>
+        <w:rPr>
+          <w:rFonts w:ascii="Times New Roman" w:hAnsi="Times New Roman" w:cs="Times New Roman"/>
+          <w:lang w:val="en-US"/>
+        </w:rPr>
+      </w:pPr>
+      <w:r>
+        <w:rPr>
+          <w:rFonts w:ascii="Times New Roman" w:hAnsi="Times New Roman" w:cs="Times New Roman"/>
+          <w:lang w:val="en-US"/>
+        </w:rPr>
+        <w:t xml:space="preserve">    key, n = pk</w:t>
+      </w:r>
+    </w:p>
+    <w:p>
+      <w:pPr>
+        <w:rPr>
+          <w:rFonts w:ascii="Times New Roman" w:hAnsi="Times New Roman" w:cs="Times New Roman"/>
+          <w:lang w:val="en-US"/>
+        </w:rPr>
+      </w:pPr>
+      <w:r>
+        <w:rPr>
+          <w:rFonts w:ascii="Times New Roman" w:hAnsi="Times New Roman" w:cs="Times New Roman"/>
+          <w:lang w:val="en-US"/>
+        </w:rPr>
+        <w:lastRenderedPageBreak/>
+        <w:t xml:space="preserve">    cipher = [pow(</w:t>
+      </w:r>
+      <w:proofErr w:type="spellStart"/>
+      <w:r>
+        <w:rPr>
+          <w:rFonts w:ascii="Times New Roman" w:hAnsi="Times New Roman" w:cs="Times New Roman"/>
+          <w:lang w:val="en-US"/>
+        </w:rPr>
+        <w:t>ord</w:t>
+      </w:r>
+      <w:proofErr w:type="spellEnd"/>
+      <w:r>
+        <w:rPr>
+          <w:rFonts w:ascii="Times New Roman" w:hAnsi="Times New Roman" w:cs="Times New Roman"/>
+          <w:lang w:val="en-US"/>
+        </w:rPr>
+        <w:t>(char), key, n) for char in plaintext]</w:t>
+      </w:r>
+    </w:p>
+    <w:p>
+      <w:pPr>
+        <w:rPr>
+          <w:rFonts w:ascii="Times New Roman" w:hAnsi="Times New Roman" w:cs="Times New Roman"/>
+          <w:lang w:val="en-US"/>
+        </w:rPr>
+      </w:pPr>
+      <w:r>
+        <w:rPr>
+          <w:rFonts w:ascii="Times New Roman" w:hAnsi="Times New Roman" w:cs="Times New Roman"/>
+          <w:lang w:val="en-US"/>
+        </w:rPr>
+        <w:t xml:space="preserve">    return cipher</w:t>
+      </w:r>
+    </w:p>
+    <w:p>
+      <w:pPr>
+        <w:rPr>
+          <w:rFonts w:ascii="Times New Roman" w:hAnsi="Times New Roman" w:cs="Times New Roman"/>
+          <w:lang w:val="en-US"/>
+        </w:rPr>
+      </w:pPr>
+    </w:p>
+    <w:p>
+      <w:pPr>
+        <w:rPr>
+          <w:rFonts w:ascii="Times New Roman" w:hAnsi="Times New Roman" w:cs="Times New Roman"/>
+          <w:lang w:val="en-US"/>
+        </w:rPr>
+      </w:pPr>
+      <w:r>
+        <w:rPr>
+          <w:rFonts w:ascii="Times New Roman" w:hAnsi="Times New Roman" w:cs="Times New Roman"/>
+          <w:lang w:val="en-US"/>
+        </w:rPr>
+        <w:t xml:space="preserve">def </w:t>
+      </w:r>
+      <w:proofErr w:type="gramStart"/>
+      <w:r>
+        <w:rPr>
+          <w:rFonts w:ascii="Times New Roman" w:hAnsi="Times New Roman" w:cs="Times New Roman"/>
+          <w:lang w:val="en-US"/>
+        </w:rPr>
+        <w:t>decrypt(</w:t>
+      </w:r>
+      <w:proofErr w:type="gramEnd"/>
+      <w:r>
+        <w:rPr>
+          <w:rFonts w:ascii="Times New Roman" w:hAnsi="Times New Roman" w:cs="Times New Roman"/>
+          <w:lang w:val="en-US"/>
+        </w:rPr>
+        <w:t>pk, ciphertext):</w:t>
+      </w:r>
+    </w:p>
+    <w:p>
+      <w:pPr>
+        <w:rPr>
+          <w:rFonts w:ascii="Times New Roman" w:hAnsi="Times New Roman" w:cs="Times New Roman"/>
+          <w:lang w:val="en-US"/>
+        </w:rPr>
+      </w:pPr>
+      <w:r>
+        <w:rPr>
+          <w:rFonts w:ascii="Times New Roman" w:hAnsi="Times New Roman" w:cs="Times New Roman"/>
+          <w:lang w:val="en-US"/>
+        </w:rPr>
+        <w:t xml:space="preserve">    key, n = pk</w:t>
+      </w:r>
+    </w:p>
+    <w:p>
+      <w:pPr>
+        <w:rPr>
+          <w:rFonts w:ascii="Times New Roman" w:hAnsi="Times New Roman" w:cs="Times New Roman"/>
+          <w:lang w:val="en-US"/>
+        </w:rPr>
+      </w:pPr>
+      <w:r>
+        <w:rPr>
+          <w:rFonts w:ascii="Times New Roman" w:hAnsi="Times New Roman" w:cs="Times New Roman"/>
+          <w:lang w:val="en-US"/>
+        </w:rPr>
+        <w:t xml:space="preserve">    plain = [</w:t>
+      </w:r>
+      <w:proofErr w:type="gramStart"/>
+      <w:r>
+        <w:rPr>
+          <w:rFonts w:ascii="Times New Roman" w:hAnsi="Times New Roman" w:cs="Times New Roman"/>
+          <w:lang w:val="en-US"/>
+        </w:rPr>
+        <w:t>chr(</w:t>
+      </w:r>
+      <w:proofErr w:type="gramEnd"/>
+      <w:r>
+        <w:rPr>
+          <w:rFonts w:ascii="Times New Roman" w:hAnsi="Times New Roman" w:cs="Times New Roman"/>
+          <w:lang w:val="en-US"/>
+        </w:rPr>
+        <w:t>pow(char, key, n)) for char in ciphertext]</w:t>
+      </w:r>
+    </w:p>
+    <w:p>
+      <w:pPr>
+        <w:rPr>
+          <w:rFonts w:ascii="Times New Roman" w:hAnsi="Times New Roman" w:cs="Times New Roman"/>
+          <w:lang w:val="en-US"/>
+        </w:rPr>
+      </w:pPr>
+      <w:r>
+        <w:rPr>
+          <w:rFonts w:ascii="Times New Roman" w:hAnsi="Times New Roman" w:cs="Times New Roman"/>
+          <w:lang w:val="en-US"/>
+        </w:rPr>
+        <w:t xml:space="preserve">    return '</w:t>
+      </w:r>
+      <w:proofErr w:type="gramStart"/>
+      <w:r>
+        <w:rPr>
+          <w:rFonts w:ascii="Times New Roman" w:hAnsi="Times New Roman" w:cs="Times New Roman"/>
+          <w:lang w:val="en-US"/>
+        </w:rPr>
+        <w:t>'.join</w:t>
+      </w:r>
+      <w:proofErr w:type="gramEnd"/>
+      <w:r>
+        <w:rPr>
+          <w:rFonts w:ascii="Times New Roman" w:hAnsi="Times New Roman" w:cs="Times New Roman"/>
+          <w:lang w:val="en-US"/>
+        </w:rPr>
+        <w:t>(plain)</w:t>
+      </w:r>
+    </w:p>
+    <w:p>
+      <w:pPr>
+        <w:rPr>
+          <w:rFonts w:ascii="Times New Roman" w:hAnsi="Times New Roman" w:cs="Times New Roman"/>
+          <w:lang w:val="en-US"/>
+        </w:rPr>
+      </w:pPr>
+    </w:p>
+    <w:p>
+      <w:pPr>
+        <w:rPr>
+          <w:rFonts w:ascii="Times New Roman" w:hAnsi="Times New Roman" w:cs="Times New Roman"/>
+          <w:lang w:val="en-US"/>
+        </w:rPr>
+      </w:pPr>
+      <w:r>
+        <w:rPr>
+          <w:rFonts w:ascii="Times New Roman" w:hAnsi="Times New Roman" w:cs="Times New Roman"/>
+          <w:lang w:val="en-US"/>
+        </w:rPr>
+        <w:t xml:space="preserve">def </w:t>
+      </w:r>
+      <w:proofErr w:type="spellStart"/>
+      <w:r>
+        <w:rPr>
+          <w:rFonts w:ascii="Times New Roman" w:hAnsi="Times New Roman" w:cs="Times New Roman"/>
+          <w:lang w:val="en-US"/>
+        </w:rPr>
+        <w:t>is_prime</w:t>
+      </w:r>
+      <w:proofErr w:type="spellEnd"/>
+      <w:r>
+        <w:rPr>
+          <w:rFonts w:ascii="Times New Roman" w:hAnsi="Times New Roman" w:cs="Times New Roman"/>
+          <w:lang w:val="en-US"/>
+        </w:rPr>
+        <w:t>(num):</w:t>
+      </w:r>
+    </w:p>
+    <w:p>
+      <w:pPr>
+        <w:rPr>
+          <w:rFonts w:ascii="Times New Roman" w:hAnsi="Times New Roman" w:cs="Times New Roman"/>
+          <w:lang w:val="en-US"/>
+        </w:rPr>
+      </w:pPr>
+      <w:r>
+        <w:rPr>
+          <w:rFonts w:ascii="Times New Roman" w:hAnsi="Times New Roman" w:cs="Times New Roman"/>
+          <w:lang w:val="en-US"/>
+        </w:rPr>
+        <w:t xml:space="preserve">    if num == 2 or num == 3:</w:t>
+      </w:r>
+    </w:p>
+    <w:p>
+      <w:pPr>
+        <w:rPr>
+          <w:rFonts w:ascii="Times New Roman" w:hAnsi="Times New Roman" w:cs="Times New Roman"/>
+          <w:lang w:val="en-US"/>
+        </w:rPr>
+      </w:pPr>
+      <w:r>
+        <w:rPr>
+          <w:rFonts w:ascii="Times New Roman" w:hAnsi="Times New Roman" w:cs="Times New Roman"/>
+          <w:lang w:val="en-US"/>
+        </w:rPr>
+        <w:t xml:space="preserve">        return True</w:t>
+      </w:r>
+    </w:p>
+    <w:p>
+      <w:pPr>
+        <w:rPr>
+          <w:rFonts w:ascii="Times New Roman" w:hAnsi="Times New Roman" w:cs="Times New Roman"/>
+          <w:lang w:val="en-US"/>
+        </w:rPr>
+      </w:pPr>
+      <w:r>
+        <w:rPr>
+          <w:rFonts w:ascii="Times New Roman" w:hAnsi="Times New Roman" w:cs="Times New Roman"/>
+          <w:lang w:val="en-US"/>
+        </w:rPr>
+        <w:t xml:space="preserve">    if num &lt; 2 or num % 2 == 0:</w:t>
+      </w:r>
+    </w:p>
+    <w:p>
+      <w:pPr>
+        <w:rPr>
+          <w:rFonts w:ascii="Times New Roman" w:hAnsi="Times New Roman" w:cs="Times New Roman"/>
+          <w:lang w:val="en-US"/>
+        </w:rPr>
+      </w:pPr>
+      <w:r>
+        <w:rPr>
+          <w:rFonts w:ascii="Times New Roman" w:hAnsi="Times New Roman" w:cs="Times New Roman"/>
+          <w:lang w:val="en-US"/>
+        </w:rPr>
+        <w:t xml:space="preserve">        return False</w:t>
+      </w:r>
+    </w:p>
+    <w:p>
+      <w:pPr>
+        <w:rPr>
+          <w:rFonts w:ascii="Times New Roman" w:hAnsi="Times New Roman" w:cs="Times New Roman"/>
+          <w:lang w:val="en-US"/>
+        </w:rPr>
+      </w:pPr>
+      <w:r>
+        <w:rPr>
+          <w:rFonts w:ascii="Times New Roman" w:hAnsi="Times New Roman" w:cs="Times New Roman"/>
+          <w:lang w:val="en-US"/>
+        </w:rPr>
+        <w:t xml:space="preserve">    for n in </w:t>
+      </w:r>
+      <w:proofErr w:type="gramStart"/>
+      <w:r>
+        <w:rPr>
+          <w:rFonts w:ascii="Times New Roman" w:hAnsi="Times New Roman" w:cs="Times New Roman"/>
+          <w:lang w:val="en-US"/>
+        </w:rPr>
+        <w:t>range(</w:t>
+      </w:r>
+      <w:proofErr w:type="gramEnd"/>
+      <w:r>
+        <w:rPr>
+          <w:rFonts w:ascii="Times New Roman" w:hAnsi="Times New Roman" w:cs="Times New Roman"/>
+          <w:lang w:val="en-US"/>
+        </w:rPr>
+        <w:t>3, int(num**0.5)+2, 2):</w:t>
+      </w:r>
+    </w:p>
+    <w:p>
+      <w:pPr>
+        <w:rPr>
+          <w:rFonts w:ascii="Times New Roman" w:hAnsi="Times New Roman" w:cs="Times New Roman"/>
+          <w:lang w:val="en-US"/>
+        </w:rPr>
+      </w:pPr>
+      <w:r>
+        <w:rPr>
+          <w:rFonts w:ascii="Times New Roman" w:hAnsi="Times New Roman" w:cs="Times New Roman"/>
+          <w:lang w:val="en-US"/>
+        </w:rPr>
+        <w:t xml:space="preserve">        if num % n == 0:</w:t>
+      </w:r>
+    </w:p>
+    <w:p>
+      <w:pPr>
+        <w:rPr>
+          <w:rFonts w:ascii="Times New Roman" w:hAnsi="Times New Roman" w:cs="Times New Roman"/>
+          <w:lang w:val="en-US"/>
+        </w:rPr>
+      </w:pPr>
+      <w:r>
+        <w:rPr>
+          <w:rFonts w:ascii="Times New Roman" w:hAnsi="Times New Roman" w:cs="Times New Roman"/>
+          <w:lang w:val="en-US"/>
+        </w:rPr>
+        <w:t xml:space="preserve">            return False</w:t>
+      </w:r>
+    </w:p>
+    <w:p>
+      <w:pPr>
+        <w:rPr>
+          <w:rFonts w:ascii="Times New Roman" w:hAnsi="Times New Roman" w:cs="Times New Roman"/>
+          <w:lang w:val="en-US"/>
+        </w:rPr>
+      </w:pPr>
+      <w:r>
+        <w:rPr>
+          <w:rFonts w:ascii="Times New Roman" w:hAnsi="Times New Roman" w:cs="Times New Roman"/>
+          <w:lang w:val="en-US"/>
+        </w:rPr>
+        <w:t xml:space="preserve">    return True</w:t>
+      </w:r>
+    </w:p>
+    <w:p>
+      <w:pPr>
+        <w:rPr>
+          <w:rFonts w:ascii="Times New Roman" w:hAnsi="Times New Roman" w:cs="Times New Roman"/>
+          <w:lang w:val="en-US"/>
+        </w:rPr>
+      </w:pPr>
+    </w:p>
+    <w:p>
+      <w:pPr>
+        <w:rPr>
+          <w:rFonts w:ascii="Times New Roman" w:hAnsi="Times New Roman" w:cs="Times New Roman"/>
+          <w:lang w:val="en-US"/>
+        </w:rPr>
+      </w:pPr>
+      <w:r>
+        <w:rPr>
+          <w:rFonts w:ascii="Times New Roman" w:hAnsi="Times New Roman" w:cs="Times New Roman"/>
+          <w:lang w:val="en-US"/>
+        </w:rPr>
+        <w:t># Example usage:</w:t>
+      </w:r>
+    </w:p>
+    <w:p>
+      <w:pPr>
+        <w:rPr>
+          <w:rFonts w:ascii="Times New Roman" w:hAnsi="Times New Roman" w:cs="Times New Roman"/>
+          <w:lang w:val="en-US"/>
+        </w:rPr>
+      </w:pPr>
+      <w:r>
+        <w:rPr>
+          <w:rFonts w:ascii="Times New Roman" w:hAnsi="Times New Roman" w:cs="Times New Roman"/>
+          <w:lang w:val="en-US"/>
+        </w:rPr>
+        <w:t>p = 61</w:t>
+      </w:r>
+    </w:p>
+    <w:p>
+      <w:pPr>
+        <w:rPr>
+          <w:rFonts w:ascii="Times New Roman" w:hAnsi="Times New Roman" w:cs="Times New Roman"/>
+          <w:lang w:val="en-US"/>
+        </w:rPr>
+      </w:pPr>
+      <w:r>
+        <w:rPr>
+          <w:rFonts w:ascii="Times New Roman" w:hAnsi="Times New Roman" w:cs="Times New Roman"/>
+          <w:lang w:val="en-US"/>
+        </w:rPr>
+        <w:t>q = 53</w:t>
+      </w:r>
+    </w:p>
+    <w:p>
+      <w:pPr>
+        <w:rPr>
+          <w:rFonts w:ascii="Times New Roman" w:hAnsi="Times New Roman" w:cs="Times New Roman"/>
+          <w:lang w:val="en-US"/>
+        </w:rPr>
+      </w:pPr>
+      <w:proofErr w:type="spellStart"/>
+      <w:r>
+        <w:rPr>
+          <w:rFonts w:ascii="Times New Roman" w:hAnsi="Times New Roman" w:cs="Times New Roman"/>
+          <w:lang w:val="en-US"/>
+        </w:rPr>
+        <w:t>public_key</w:t>
+      </w:r>
+      <w:proofErr w:type="spellEnd"/>
+      <w:r>
+        <w:rPr>
+          <w:rFonts w:ascii="Times New Roman" w:hAnsi="Times New Roman" w:cs="Times New Roman"/>
+          <w:lang w:val="en-US"/>
+        </w:rPr>
+        <w:t xml:space="preserve">, </w:t>
+      </w:r>
+      <w:proofErr w:type="spellStart"/>
+      <w:r>
+        <w:rPr>
+          <w:rFonts w:ascii="Times New Roman" w:hAnsi="Times New Roman" w:cs="Times New Roman"/>
+          <w:lang w:val="en-US"/>
+        </w:rPr>
+        <w:t>private_key</w:t>
+      </w:r>
+      <w:proofErr w:type="spellEnd"/>
+      <w:r>
+        <w:rPr>
+          <w:rFonts w:ascii="Times New Roman" w:hAnsi="Times New Roman" w:cs="Times New Roman"/>
+          <w:lang w:val="en-US"/>
+        </w:rPr>
+        <w:t xml:space="preserve"> = </w:t>
+      </w:r>
+      <w:proofErr w:type="spellStart"/>
+      <w:r>
+        <w:rPr>
+          <w:rFonts w:ascii="Times New Roman" w:hAnsi="Times New Roman" w:cs="Times New Roman"/>
+          <w:lang w:val="en-US"/>
+        </w:rPr>
+        <w:t>generate_</w:t>
+      </w:r>
+      <w:proofErr w:type="gramStart"/>
+      <w:r>
+        <w:rPr>
+          <w:rFonts w:ascii="Times New Roman" w:hAnsi="Times New Roman" w:cs="Times New Roman"/>
+          <w:lang w:val="en-US"/>
+        </w:rPr>
+        <w:t>keypair</w:t>
+      </w:r>
+      <w:proofErr w:type="spellEnd"/>
+      <w:r>
+        <w:rPr>
+          <w:rFonts w:ascii="Times New Roman" w:hAnsi="Times New Roman" w:cs="Times New Roman"/>
+          <w:lang w:val="en-US"/>
+        </w:rPr>
+        <w:t>(</w:t>
+      </w:r>
+      <w:proofErr w:type="gramEnd"/>
+      <w:r>
+        <w:rPr>
+          <w:rFonts w:ascii="Times New Roman" w:hAnsi="Times New Roman" w:cs="Times New Roman"/>
+          <w:lang w:val="en-US"/>
+        </w:rPr>
+        <w:t>p, q)</w:t>
+      </w:r>
+    </w:p>
+    <w:p>
+      <w:pPr>
+        <w:rPr>
+          <w:rFonts w:ascii="Times New Roman" w:hAnsi="Times New Roman" w:cs="Times New Roman"/>
+          <w:lang w:val="en-US"/>
+        </w:rPr>
+      </w:pPr>
+      <w:proofErr w:type="gramStart"/>
+      <w:r>
+        <w:rPr>
+          <w:rFonts w:ascii="Times New Roman" w:hAnsi="Times New Roman" w:cs="Times New Roman"/>
+          <w:lang w:val="en-US"/>
+        </w:rPr>
+        <w:t>print(</w:t>
+      </w:r>
+      <w:proofErr w:type="gramEnd"/>
+      <w:r>
+        <w:rPr>
+          <w:rFonts w:ascii="Times New Roman" w:hAnsi="Times New Roman" w:cs="Times New Roman"/>
+          <w:lang w:val="en-US"/>
+        </w:rPr>
+        <w:t xml:space="preserve">"Public Key:", </w:t>
+      </w:r>
+      <w:proofErr w:type="spellStart"/>
+      <w:r>
+        <w:rPr>
+          <w:rFonts w:ascii="Times New Roman" w:hAnsi="Times New Roman" w:cs="Times New Roman"/>
+          <w:lang w:val="en-US"/>
+        </w:rPr>
+        <w:t>public_key</w:t>
+      </w:r>
+      <w:proofErr w:type="spellEnd"/>
+      <w:r>
+        <w:rPr>
+          <w:rFonts w:ascii="Times New Roman" w:hAnsi="Times New Roman" w:cs="Times New Roman"/>
+          <w:lang w:val="en-US"/>
+        </w:rPr>
+        <w:t>)</w:t>
+      </w:r>
+    </w:p>
+    <w:p>
+      <w:pPr>
+        <w:rPr>
+          <w:rFonts w:ascii="Times New Roman" w:hAnsi="Times New Roman" w:cs="Times New Roman"/>
+          <w:lang w:val="en-US"/>
+        </w:rPr>
+      </w:pPr>
+      <w:proofErr w:type="gramStart"/>
+      <w:r>
+        <w:rPr>
+          <w:rFonts w:ascii="Times New Roman" w:hAnsi="Times New Roman" w:cs="Times New Roman"/>
+          <w:lang w:val="en-US"/>
+        </w:rPr>
+        <w:t>print(</w:t>
+      </w:r>
+      <w:proofErr w:type="gramEnd"/>
+      <w:r>
+        <w:rPr>
+          <w:rFonts w:ascii="Times New Roman" w:hAnsi="Times New Roman" w:cs="Times New Roman"/>
+          <w:lang w:val="en-US"/>
+        </w:rPr>
+        <w:t xml:space="preserve">"Private Key:", </w:t>
+      </w:r>
+      <w:proofErr w:type="spellStart"/>
+      <w:r>
+        <w:rPr>
+          <w:rFonts w:ascii="Times New Roman" w:hAnsi="Times New Roman" w:cs="Times New Roman"/>
+          <w:lang w:val="en-US"/>
+        </w:rPr>
+        <w:t>private_key</w:t>
+      </w:r>
+      <w:proofErr w:type="spellEnd"/>
+      <w:r>
+        <w:rPr>
+          <w:rFonts w:ascii="Times New Roman" w:hAnsi="Times New Roman" w:cs="Times New Roman"/>
+          <w:lang w:val="en-US"/>
+        </w:rPr>
+        <w:t>)</w:t>
+      </w:r>
+    </w:p>
+    <w:p>
+      <w:pPr>
+        <w:rPr>
+          <w:rFonts w:ascii="Times New Roman" w:hAnsi="Times New Roman" w:cs="Times New Roman"/>
+          <w:lang w:val="en-US"/>
+        </w:rPr>
+      </w:pPr>
+    </w:p>
+    <w:p>
+      <w:pPr>
+        <w:rPr>
+          <w:rFonts w:ascii="Times New Roman" w:hAnsi="Times New Roman" w:cs="Times New Roman"/>
+          <w:lang w:val="en-US"/>
+        </w:rPr>
+      </w:pPr>
+      <w:r>
+        <w:rPr>
+          <w:rFonts w:ascii="Times New Roman" w:hAnsi="Times New Roman" w:cs="Times New Roman"/>
+          <w:lang w:val="en-US"/>
+        </w:rPr>
+        <w:t>message = "Hello, World!"</w:t>
+      </w:r>
+    </w:p>
+    <w:p>
+      <w:pPr>
+        <w:rPr>
+          <w:rFonts w:ascii="Times New Roman" w:hAnsi="Times New Roman" w:cs="Times New Roman"/>
+          <w:lang w:val="en-US"/>
+        </w:rPr>
+      </w:pPr>
+      <w:proofErr w:type="gramStart"/>
+      <w:r>
+        <w:rPr>
+          <w:rFonts w:ascii="Times New Roman" w:hAnsi="Times New Roman" w:cs="Times New Roman"/>
+          <w:lang w:val="en-US"/>
+        </w:rPr>
+        <w:t>print(</w:t>
+      </w:r>
+      <w:proofErr w:type="gramEnd"/>
+      <w:r>
+        <w:rPr>
+          <w:rFonts w:ascii="Times New Roman" w:hAnsi="Times New Roman" w:cs="Times New Roman"/>
+          <w:lang w:val="en-US"/>
+        </w:rPr>
+        <w:t>"Original Message:", message)</w:t>
+      </w:r>
+    </w:p>
+    <w:p>
+      <w:pPr>
+        <w:rPr>
+          <w:rFonts w:ascii="Times New Roman" w:hAnsi="Times New Roman" w:cs="Times New Roman"/>
+          <w:lang w:val="en-US"/>
+        </w:rPr>
+      </w:pPr>
+    </w:p>
+    <w:p>
+      <w:pPr>
+        <w:rPr>
+          <w:rFonts w:ascii="Times New Roman" w:hAnsi="Times New Roman" w:cs="Times New Roman"/>
+          <w:lang w:val="en-US"/>
+        </w:rPr>
+      </w:pPr>
+      <w:proofErr w:type="spellStart"/>
+      <w:r>
+        <w:rPr>
+          <w:rFonts w:ascii="Times New Roman" w:hAnsi="Times New Roman" w:cs="Times New Roman"/>
+          <w:lang w:val="en-US"/>
+        </w:rPr>
+        <w:t>encrypted_msg</w:t>
+      </w:r>
+      <w:proofErr w:type="spellEnd"/>
+      <w:r>
+        <w:rPr>
+          <w:rFonts w:ascii="Times New Roman" w:hAnsi="Times New Roman" w:cs="Times New Roman"/>
+          <w:lang w:val="en-US"/>
+        </w:rPr>
+        <w:t xml:space="preserve"> = </w:t>
+      </w:r>
+      <w:proofErr w:type="gramStart"/>
+      <w:r>
+        <w:rPr>
+          <w:rFonts w:ascii="Times New Roman" w:hAnsi="Times New Roman" w:cs="Times New Roman"/>
+          <w:lang w:val="en-US"/>
+        </w:rPr>
+        <w:t>encrypt(</w:t>
+      </w:r>
+      <w:proofErr w:type="spellStart"/>
+      <w:proofErr w:type="gramEnd"/>
+      <w:r>
+        <w:rPr>
+          <w:rFonts w:ascii="Times New Roman" w:hAnsi="Times New Roman" w:cs="Times New Roman"/>
+          <w:lang w:val="en-US"/>
+        </w:rPr>
+        <w:t>public_key</w:t>
+      </w:r>
+      <w:proofErr w:type="spellEnd"/>
+      <w:r>
+        <w:rPr>
+          <w:rFonts w:ascii="Times New Roman" w:hAnsi="Times New Roman" w:cs="Times New Roman"/>
+          <w:lang w:val="en-US"/>
+        </w:rPr>
+        <w:t>, message)</w:t>
+      </w:r>
+    </w:p>
+    <w:p>
+      <w:pPr>
+        <w:rPr>
+          <w:rFonts w:ascii="Times New Roman" w:hAnsi="Times New Roman" w:cs="Times New Roman"/>
+          <w:lang w:val="en-US"/>
+        </w:rPr>
+      </w:pPr>
+      <w:proofErr w:type="gramStart"/>
+      <w:r>
+        <w:rPr>
+          <w:rFonts w:ascii="Times New Roman" w:hAnsi="Times New Roman" w:cs="Times New Roman"/>
+          <w:lang w:val="en-US"/>
+        </w:rPr>
+        <w:t>print(</w:t>
+      </w:r>
+      <w:proofErr w:type="gramEnd"/>
+      <w:r>
+        <w:rPr>
+          <w:rFonts w:ascii="Times New Roman" w:hAnsi="Times New Roman" w:cs="Times New Roman"/>
+          <w:lang w:val="en-US"/>
+        </w:rPr>
+        <w:t xml:space="preserve">"Encrypted Message:", ''.join(map(lambda x: str(x), </w:t>
+      </w:r>
+      <w:proofErr w:type="spellStart"/>
+      <w:r>
+        <w:rPr>
+          <w:rFonts w:ascii="Times New Roman" w:hAnsi="Times New Roman" w:cs="Times New Roman"/>
+          <w:lang w:val="en-US"/>
+        </w:rPr>
+        <w:t>encrypted_msg</w:t>
+      </w:r>
+      <w:proofErr w:type="spellEnd"/>
+      <w:r>
+        <w:rPr>
+          <w:rFonts w:ascii="Times New Roman" w:hAnsi="Times New Roman" w:cs="Times New Roman"/>
+          <w:lang w:val="en-US"/>
+        </w:rPr>
+        <w:t>)))</w:t>
+      </w:r>
+    </w:p>
+    <w:p>
+      <w:pPr>
+        <w:rPr>
+          <w:rFonts w:ascii="Times New Roman" w:hAnsi="Times New Roman" w:cs="Times New Roman"/>
+          <w:lang w:val="en-US"/>
+        </w:rPr>
+      </w:pPr>
+    </w:p>
+    <w:p>
+      <w:pPr>
+        <w:rPr>
+          <w:rFonts w:ascii="Times New Roman" w:hAnsi="Times New Roman" w:cs="Times New Roman"/>
+          <w:lang w:val="en-US"/>
+        </w:rPr>
+      </w:pPr>
+      <w:proofErr w:type="spellStart"/>
+      <w:r>
+        <w:rPr>
+          <w:rFonts w:ascii="Times New Roman" w:hAnsi="Times New Roman" w:cs="Times New Roman"/>
+          <w:lang w:val="en-US"/>
+        </w:rPr>
+        <w:t>decrypted_msg</w:t>
+      </w:r>
+      <w:proofErr w:type="spellEnd"/>
+      <w:r>
+        <w:rPr>
+          <w:rFonts w:ascii="Times New Roman" w:hAnsi="Times New Roman" w:cs="Times New Roman"/>
+          <w:lang w:val="en-US"/>
+        </w:rPr>
+        <w:t xml:space="preserve"> = </w:t>
+      </w:r>
+      <w:proofErr w:type="gramStart"/>
+      <w:r>
+        <w:rPr>
+          <w:rFonts w:ascii="Times New Roman" w:hAnsi="Times New Roman" w:cs="Times New Roman"/>
+          <w:lang w:val="en-US"/>
+        </w:rPr>
+        <w:t>decrypt(</w:t>
+      </w:r>
+      <w:proofErr w:type="spellStart"/>
+      <w:proofErr w:type="gramEnd"/>
+      <w:r>
+        <w:rPr>
+          <w:rFonts w:ascii="Times New Roman" w:hAnsi="Times New Roman" w:cs="Times New Roman"/>
+          <w:lang w:val="en-US"/>
+        </w:rPr>
+        <w:t>private_key</w:t>
+      </w:r>
+      <w:proofErr w:type="spellEnd"/>
+      <w:r>
+        <w:rPr>
+          <w:rFonts w:ascii="Times New Roman" w:hAnsi="Times New Roman" w:cs="Times New Roman"/>
+          <w:lang w:val="en-US"/>
+        </w:rPr>
+        <w:t xml:space="preserve">, </w:t>
+      </w:r>
+      <w:proofErr w:type="spellStart"/>
+      <w:r>
+        <w:rPr>
+          <w:rFonts w:ascii="Times New Roman" w:hAnsi="Times New Roman" w:cs="Times New Roman"/>
+          <w:lang w:val="en-US"/>
+        </w:rPr>
+        <w:t>encrypted_msg</w:t>
+      </w:r>
+      <w:proofErr w:type="spellEnd"/>
+      <w:r>
+        <w:rPr>
+          <w:rFonts w:ascii="Times New Roman" w:hAnsi="Times New Roman" w:cs="Times New Roman"/>
+          <w:lang w:val="en-US"/>
+        </w:rPr>
+        <w:t>)</w:t>
+      </w:r>
+    </w:p>
+    <w:p>
+      <w:pPr>
+        <w:rPr>
+          <w:rFonts w:ascii="Times New Roman" w:hAnsi="Times New Roman" w:cs="Times New Roman"/>
+          <w:lang w:val="en-US"/>
+        </w:rPr>
+      </w:pPr>
+      <w:proofErr w:type="gramStart"/>
+      <w:r>
+        <w:rPr>
+          <w:rFonts w:ascii="Times New Roman" w:hAnsi="Times New Roman" w:cs="Times New Roman"/>
+          <w:lang w:val="en-US"/>
+        </w:rPr>
+        <w:lastRenderedPageBreak/>
+        <w:t>print(</w:t>
+      </w:r>
+      <w:proofErr w:type="gramEnd"/>
+      <w:r>
+        <w:rPr>
+          <w:rFonts w:ascii="Times New Roman" w:hAnsi="Times New Roman" w:cs="Times New Roman"/>
+          <w:lang w:val="en-US"/>
+        </w:rPr>
+        <w:t xml:space="preserve">"Decrypted Message:", </w:t>
+      </w:r>
+      <w:proofErr w:type="spellStart"/>
+      <w:r>
+        <w:rPr>
+          <w:rFonts w:ascii="Times New Roman" w:hAnsi="Times New Roman" w:cs="Times New Roman"/>
+          <w:lang w:val="en-US"/>
+        </w:rPr>
+        <w:t>decrypted_msg</w:t>
+      </w:r>
+      <w:proofErr w:type="spellEnd"/>
+      <w:r>
+        <w:rPr>
+          <w:rFonts w:ascii="Times New Roman" w:hAnsi="Times New Roman" w:cs="Times New Roman"/>
+          <w:lang w:val="en-US"/>
+        </w:rPr>
+        <w:t>)</w:t>
+      </w:r>
+    </w:p>
+    <w:p>
+      <w:pPr>
+        <w:rPr>
+          <w:rFonts w:ascii="Times New Roman" w:hAnsi="Times New Roman" w:cs="Times New Roman"/>
+          <w:sz w:val="28"/>
+          <w:szCs w:val="28"/>
+          <w:lang w:val="en-US"/>
+        </w:rPr>
+      </w:pPr>
+    </w:p>
+    <w:p>
+      <w:pPr>
+        <w:rPr>
+          <w:rFonts w:ascii="Times New Roman" w:hAnsi="Times New Roman" w:cs="Times New Roman"/>
+          <w:sz w:val="24"/>
+          <w:szCs w:val="24"/>
+          <w:lang w:val="en-US"/>
+        </w:rPr>
+      </w:pPr>
+      <w:r>
+        <w:rPr>
+          <w:rFonts w:ascii="Times New Roman" w:hAnsi="Times New Roman" w:cs="Times New Roman"/>
+          <w:sz w:val="24"/>
+          <w:szCs w:val="24"/>
+          <w:lang w:val="en-US"/>
+        </w:rPr>
+        <w:t>OUTPUT:</w:t>
+      </w:r>
+    </w:p>
+    <w:p>
+      <w:pPr>
+        <w:rPr>
+          <w:rFonts w:ascii="Times New Roman" w:hAnsi="Times New Roman" w:cs="Times New Roman"/>
+          <w:sz w:val="24"/>
+          <w:szCs w:val="24"/>
+          <w:lang w:val="en-US"/>
+        </w:rPr>
+      </w:pPr>
+      <w:r>
+        <w:rPr>
+          <w:rFonts w:ascii="Times New Roman" w:hAnsi="Times New Roman" w:cs="Times New Roman"/>
+          <w:sz w:val="24"/>
+          <w:szCs w:val="24"/>
+          <w:lang w:val="en-US"/>
+        </w:rPr>
+        <w:drawing>
+          <wp:inline distT="0" distB="0" distL="0" distR="0" wp14:anchorId="68592D52" wp14:editId="7D3687DE">
+            <wp:extent cx="5731510" cy="3041650"/>
+            <wp:effectExtent l="0" t="0" r="2540" b="6350"/>
+            <wp:docPr id="575816140" name="Picture 1"/>
+            <wp:cNvGraphicFramePr>
+              <a:graphicFrameLocks xmlns:a="http://schemas.openxmlformats.org/drawingml/2006/main" noChangeAspect="1"/>
+            </wp:cNvGraphicFramePr>
+            <a:graphic xmlns:a="http://schemas.openxmlformats.org/drawingml/2006/main">
+              <a:graphicData uri="http://schemas.openxmlformats.org/drawingml/2006/picture">
+                <pic:pic xmlns:pic="http://schemas.openxmlformats.org/drawingml/2006/picture">
+                  <pic:nvPicPr>
+                    <pic:cNvPr id="575816140" name=""/>
+                    <pic:cNvPicPr/>
+                  </pic:nvPicPr>
+                  <pic:blipFill>
+                    <a:blip r:embed="rId5"/>
+                    <a:stretch>
+                      <a:fillRect/>
+                    </a:stretch>
+                  </pic:blipFill>
+                  <pic:spPr>
+                    <a:xfrm>
+                      <a:off x="0" y="0"/>
+                      <a:ext cx="5731510" cy="3041650"/>
+                    </a:xfrm>
+                    <a:prstGeom prst="rect">
+                      <a:avLst/>
+                    </a:prstGeom>
+                  </pic:spPr>
+                </pic:pic>
+              </a:graphicData>
+            </a:graphic>
+          </wp:inline>
+        </w:drawing>
+      </w:r>
+    </w:p>
+    <w:p>
+      <w:pPr>
+        <w:rPr>
+          <w:rFonts w:ascii="Times New Roman" w:hAnsi="Times New Roman" w:cs="Times New Roman"/>
+          <w:sz w:val="24"/>
+          <w:szCs w:val="24"/>
+          <w:lang w:val="en-US"/>
+        </w:rPr>
+      </w:pPr>
+    </w:p>
+    <w:p>
+      <w:pPr>
+        <w:rPr>
+          <w:rFonts w:ascii="Times New Roman" w:hAnsi="Times New Roman" w:cs="Times New Roman"/>
+          <w:sz w:val="24"/>
+          <w:szCs w:val="24"/>
+          <w:lang w:val="en-US"/>
+        </w:rPr>
+      </w:pPr>
+    </w:p>
+    <w:p>
+      <w:pPr>
+        <w:rPr>
+          <w:rFonts w:ascii="Times New Roman" w:hAnsi="Times New Roman" w:cs="Times New Roman"/>
+          <w:sz w:val="24"/>
+          <w:szCs w:val="24"/>
+          <w:lang w:val="en-US"/>
+        </w:rPr>
+      </w:pPr>
+    </w:p>
+    <w:p>
+      <w:pPr>
+        <w:rPr>
+          <w:rFonts w:ascii="Times New Roman" w:hAnsi="Times New Roman" w:cs="Times New Roman"/>
+          <w:sz w:val="24"/>
+          <w:szCs w:val="24"/>
+          <w:lang w:val="en-US"/>
+        </w:rPr>
+      </w:pPr>
+    </w:p>
+    <w:p>
+      <w:pPr>
+        <w:rPr>
+          <w:rFonts w:ascii="Times New Roman" w:hAnsi="Times New Roman" w:cs="Times New Roman"/>
+          <w:sz w:val="24"/>
+          <w:szCs w:val="24"/>
+          <w:lang w:val="en-US"/>
+        </w:rPr>
+      </w:pPr>
+    </w:p>
+    <w:p>
+      <w:pPr>
+        <w:rPr>
+          <w:rFonts w:ascii="Times New Roman" w:hAnsi="Times New Roman" w:cs="Times New Roman"/>
+          <w:sz w:val="24"/>
+          <w:szCs w:val="24"/>
+          <w:lang w:val="en-US"/>
+        </w:rPr>
+      </w:pPr>
+    </w:p>
+    <w:p>
+      <w:pPr>
+        <w:rPr>
+          <w:rFonts w:ascii="Times New Roman" w:hAnsi="Times New Roman" w:cs="Times New Roman"/>
+          <w:sz w:val="24"/>
+          <w:szCs w:val="24"/>
+          <w:lang w:val="en-US"/>
+        </w:rPr>
+      </w:pPr>
+    </w:p>
+    <w:p>
+      <w:pPr>
+        <w:rPr>
+          <w:rFonts w:ascii="Times New Roman" w:hAnsi="Times New Roman" w:cs="Times New Roman"/>
+          <w:sz w:val="24"/>
+          <w:szCs w:val="24"/>
+          <w:lang w:val="en-US"/>
+        </w:rPr>
+      </w:pPr>
+    </w:p>
+    <w:p>
+      <w:pPr>
+        <w:rPr>
+          <w:rFonts w:ascii="Times New Roman" w:hAnsi="Times New Roman" w:cs="Times New Roman"/>
+          <w:sz w:val="24"/>
+          <w:szCs w:val="24"/>
+          <w:lang w:val="en-US"/>
+        </w:rPr>
+      </w:pPr>
+    </w:p>
+    <w:p>
+      <w:pPr>
+        <w:rPr>
+          <w:rFonts w:ascii="Times New Roman" w:hAnsi="Times New Roman" w:cs="Times New Roman"/>
+          <w:sz w:val="24"/>
+          <w:szCs w:val="24"/>
+          <w:lang w:val="en-US"/>
+        </w:rPr>
+      </w:pPr>
+    </w:p>
+    <w:p>
+      <w:pPr>
+        <w:rPr>
+          <w:rFonts w:ascii="Times New Roman" w:hAnsi="Times New Roman" w:cs="Times New Roman"/>
+          <w:sz w:val="24"/>
+          <w:szCs w:val="24"/>
+          <w:lang w:val="en-US"/>
+        </w:rPr>
+      </w:pPr>
+    </w:p>
+    <w:p>
+      <w:pPr>
+        <w:rPr>
+          <w:rFonts w:ascii="Times New Roman" w:hAnsi="Times New Roman" w:cs="Times New Roman"/>
+          <w:sz w:val="24"/>
+          <w:szCs w:val="24"/>
+          <w:lang w:val="en-US"/>
+        </w:rPr>
+      </w:pPr>
+    </w:p>
+    <w:p>
+      <w:pPr>
+        <w:rPr>
+          <w:rFonts w:ascii="Times New Roman" w:hAnsi="Times New Roman" w:cs="Times New Roman"/>
+          <w:sz w:val="24"/>
+          <w:szCs w:val="24"/>
+          <w:lang w:val="en-US"/>
+        </w:rPr>
+      </w:pPr>
+    </w:p>
+    <w:p>
+      <w:pPr>
+        <w:rPr>
+          <w:rFonts w:ascii="Times New Roman" w:hAnsi="Times New Roman" w:cs="Times New Roman"/>
+          <w:sz w:val="24"/>
+          <w:szCs w:val="24"/>
+          <w:lang w:val="en-US"/>
+        </w:rPr>
+      </w:pPr>
+    </w:p>
+    <w:p>
+      <w:pPr>
+        <w:rPr>
+          <w:rFonts w:ascii="Times New Roman" w:hAnsi="Times New Roman" w:cs="Times New Roman"/>
+          <w:sz w:val="24"/>
+          <w:szCs w:val="24"/>
+          <w:lang w:val="en-US"/>
+        </w:rPr>
+      </w:pPr>
+      <w:r>
+        <w:rPr>
+          <w:rFonts w:ascii="Times New Roman" w:hAnsi="Times New Roman" w:cs="Times New Roman"/>
+          <w:sz w:val="24"/>
+          <w:szCs w:val="24"/>
+          <w:lang w:val="en-US"/>
+        </w:rPr>
+        <w:t>RESULT</w:t>
+      </w:r>
+      <w:r>
+        <w:rPr>
+          <w:rFonts w:ascii="Times New Roman" w:hAnsi="Times New Roman" w:cs="Times New Roman"/>
+          <w:sz w:val="24"/>
+          <w:szCs w:val="24"/>
+          <w:lang w:val="en-US"/>
+        </w:rPr>
+        <w:t>:</w:t>
+      </w:r>
+    </w:p>
+    <w:p>
+      <w:pPr>
+        <w:rPr>
+          <w:rFonts w:ascii="Times New Roman" w:hAnsi="Times New Roman" w:cs="Times New Roman"/>
+          <w:sz w:val="24"/>
+          <w:szCs w:val="24"/>
+          <w:lang w:val="en-US"/>
+        </w:rPr>
+      </w:pPr>
+      <w:r>
+        <w:rPr>
+          <w:rFonts w:ascii="Times New Roman" w:hAnsi="Times New Roman" w:cs="Times New Roman"/>
+          <w:sz w:val="24"/>
+          <w:szCs w:val="24"/>
+          <w:lang w:val="en-US"/>
+        </w:rPr>
+        <w:tab/>
+        <w:t>This RSA algorithm was executed successfully.</w:t>
+      </w:r>
+    </w:p>
+    <w:p>
+      <w:pPr>
+        <w:rPr>
+          <w:rFonts w:ascii="Times New Roman" w:hAnsi="Times New Roman" w:cs="Times New Roman"/>
+          <w:b/>
+          <w:bCs/>
+          <w:sz w:val="28"/>
+          <w:szCs w:val="28"/>
+          <w:lang w:val="en-US"/>
+        </w:rPr>
+      </w:pPr>
+      <w:r>
+        <w:rPr>
+          <w:rFonts w:ascii="Times New Roman" w:hAnsi="Times New Roman" w:cs="Times New Roman"/>
+          <w:b/>
+          <w:bCs/>
+          <w:sz w:val="28"/>
+          <w:szCs w:val="28"/>
+          <w:lang w:val="en-US"/>
+        </w:rPr>
+        <w:lastRenderedPageBreak/>
+        <w:t>Ex No:0</w:t>
+      </w:r>
+      <w:r>
+        <w:rPr>
+          <w:rFonts w:ascii="Times New Roman" w:hAnsi="Times New Roman" w:cs="Times New Roman"/>
+          <w:b/>
+          <w:bCs/>
+          <w:sz w:val="28"/>
+          <w:szCs w:val="28"/>
+          <w:lang w:val="en-US"/>
+        </w:rPr>
+        <w:t>2</w:t>
+      </w:r>
+      <w:r>
+        <w:rPr>
+          <w:rFonts w:ascii="Times New Roman" w:hAnsi="Times New Roman" w:cs="Times New Roman"/>
+          <w:b/>
+          <w:bCs/>
+          <w:sz w:val="28"/>
+          <w:szCs w:val="28"/>
+          <w:lang w:val="en-US"/>
+        </w:rPr>
+        <w:tab/>
+      </w:r>
+      <w:r>
+        <w:rPr>
+          <w:rFonts w:ascii="Times New Roman" w:hAnsi="Times New Roman" w:cs="Times New Roman"/>
+          <w:b/>
+          <w:bCs/>
+          <w:sz w:val="28"/>
+          <w:szCs w:val="28"/>
+          <w:lang w:val="en-US"/>
+        </w:rPr>
+        <w:tab/>
+      </w:r>
+      <w:r>
+        <w:rPr>
+          <w:rFonts w:ascii="Times New Roman" w:hAnsi="Times New Roman" w:cs="Times New Roman"/>
+          <w:b/>
+          <w:bCs/>
+          <w:sz w:val="28"/>
+          <w:szCs w:val="28"/>
+          <w:lang w:val="en-US"/>
+        </w:rPr>
+        <w:tab/>
+      </w:r>
+      <w:r>
+        <w:rPr>
+          <w:rFonts w:ascii="Times New Roman" w:hAnsi="Times New Roman" w:cs="Times New Roman"/>
+          <w:b/>
+          <w:bCs/>
+          <w:sz w:val="28"/>
+          <w:szCs w:val="28"/>
+          <w:lang w:val="en-US"/>
+        </w:rPr>
+        <w:t>DES</w:t>
+      </w:r>
+    </w:p>
+    <w:p>
+      <w:pPr>
+        <w:rPr>
+          <w:rFonts w:ascii="Times New Roman" w:hAnsi="Times New Roman" w:cs="Times New Roman"/>
+          <w:b/>
+          <w:bCs/>
+          <w:sz w:val="28"/>
+          <w:szCs w:val="28"/>
+          <w:lang w:val="en-US"/>
+        </w:rPr>
+      </w:pPr>
+      <w:r>
+        <w:rPr>
+          <w:rFonts w:ascii="Times New Roman" w:hAnsi="Times New Roman" w:cs="Times New Roman"/>
+          <w:b/>
+          <w:bCs/>
+          <w:sz w:val="28"/>
+          <w:szCs w:val="28"/>
+          <w:lang w:val="en-US"/>
+        </w:rPr>
+        <w:t>Date:</w:t>
+      </w:r>
+    </w:p>
+    <w:p>
+      <w:pPr>
+        <w:rPr>
+          <w:rFonts w:ascii="Times New Roman" w:hAnsi="Times New Roman" w:cs="Times New Roman"/>
+          <w:sz w:val="24"/>
+          <w:szCs w:val="24"/>
+          <w:lang w:val="en-US"/>
+        </w:rPr>
+      </w:pPr>
+      <w:r>
+        <w:rPr>
+          <w:rFonts w:ascii="Times New Roman" w:hAnsi="Times New Roman" w:cs="Times New Roman"/>
+          <w:sz w:val="24"/>
+          <w:szCs w:val="24"/>
+          <w:lang w:val="en-US"/>
+        </w:rPr>
+        <w:t>AIM:</w:t>
+      </w:r>
+    </w:p>
+    <w:p>
+      <w:pPr>
+        <w:rPr>
+          <w:rFonts w:ascii="Times New Roman" w:hAnsi="Times New Roman" w:cs="Times New Roman"/>
+          <w:sz w:val="24"/>
+          <w:szCs w:val="24"/>
+          <w:lang w:val="en-US"/>
+        </w:rPr>
+      </w:pPr>
+      <w:r>
+        <w:rPr>
+          <w:rFonts w:ascii="Times New Roman" w:hAnsi="Times New Roman" w:cs="Times New Roman"/>
+          <w:sz w:val="24"/>
+          <w:szCs w:val="24"/>
+          <w:lang w:val="en-US"/>
+        </w:rPr>
+        <w:t>ALGORITHM:</w:t>
+      </w:r>
+    </w:p>
+    <w:p>
+      <w:pPr>
+        <w:rPr>
+          <w:rFonts w:ascii="Times New Roman" w:hAnsi="Times New Roman" w:cs="Times New Roman"/>
+          <w:sz w:val="24"/>
+          <w:szCs w:val="24"/>
+          <w:lang w:val="en-US"/>
+        </w:rPr>
+      </w:pPr>
+      <w:r>
+        <w:rPr>
+          <w:rFonts w:ascii="Times New Roman" w:hAnsi="Times New Roman" w:cs="Times New Roman"/>
+          <w:sz w:val="24"/>
+          <w:szCs w:val="24"/>
+          <w:lang w:val="en-US"/>
+        </w:rPr>
+        <w:t>PROGRAM:</w:t>
+      </w:r>
+    </w:p>
+    <w:p>
+      <w:pPr>
+        <w:rPr>
+          <w:rFonts w:ascii="Times New Roman" w:hAnsi="Times New Roman" w:cs="Times New Roman"/>
+          <w:sz w:val="24"/>
+          <w:szCs w:val="24"/>
+          <w:lang w:val="en-US"/>
+        </w:rPr>
+      </w:pPr>
+      <w:r>
+        <w:rPr>
+          <w:rFonts w:ascii="Times New Roman" w:hAnsi="Times New Roman" w:cs="Times New Roman"/>
+          <w:sz w:val="24"/>
+          <w:szCs w:val="24"/>
+          <w:lang w:val="en-US"/>
+        </w:rPr>
+        <w:t>OUTPUT:</w:t>
+      </w:r>
+    </w:p>
+    <w:p>
+      <w:pPr>
+        <w:rPr>
+          <w:rFonts w:ascii="Times New Roman" w:hAnsi="Times New Roman" w:cs="Times New Roman"/>
+          <w:sz w:val="24"/>
+          <w:szCs w:val="24"/>
+          <w:lang w:val="en-US"/>
+        </w:rPr>
+      </w:pPr>
+      <w:r>
+        <w:rPr>
+          <w:rFonts w:ascii="Times New Roman" w:hAnsi="Times New Roman" w:cs="Times New Roman"/>
+          <w:sz w:val="24"/>
+          <w:szCs w:val="24"/>
+          <w:lang w:val="en-US"/>
+        </w:rPr>
+        <w:t>RESULT:</w:t>
+      </w:r>
+    </w:p>
+    <w:p>
+      <w:pPr>
+        <w:rPr>
+          <w:rFonts w:ascii="Times New Roman" w:hAnsi="Times New Roman" w:cs="Times New Roman"/>
+          <w:sz w:val="24"/>
+          <w:szCs w:val="24"/>
+          <w:lang w:val="en-US"/>
+        </w:rPr>
+      </w:pPr>
+    </w:p>
     <w:sectPr>
       <w:pgSz w:w="11906" w:h="16838"/>
       <w:pgMar w:top="1440" w:right="1440" w:bottom="1440" w:left="1440" w:header="708" w:footer="708" w:gutter="0"/>
@@ -17,6 +2705,100 @@
     </w:sectPr>
   </w:body>
 </w:document>
+</file>
+
+<file path=word/numbering.xml><?xml version="1.0" encoding="utf-8"?>
+<w:numbering xmlns:wpc="http://schemas.microsoft.com/office/word/2010/wordprocessingCanvas" xmlns:cx="http://schemas.microsoft.com/office/drawing/2014/chartex" xmlns:cx1="http://schemas.microsoft.com/office/drawing/2015/9/8/chartex" xmlns:cx2="http://schemas.microsoft.com/office/drawing/2015/10/21/chartex" xmlns:cx3="http://schemas.microsoft.com/office/drawing/2016/5/9/chartex" xmlns:cx4="http://schemas.microsoft.com/office/drawing/2016/5/10/chartex" xmlns:cx5="http://schemas.microsoft.com/office/drawing/2016/5/11/chartex" xmlns:cx6="http://schemas.microsoft.com/office/drawing/2016/5/12/chartex" xmlns:cx7="http://schemas.microsoft.com/office/drawing/2016/5/13/chartex" xmlns:cx8="http://schemas.microsoft.com/office/drawing/2016/5/14/chartex" xmlns:mc="http://schemas.openxmlformats.org/markup-compatibility/2006" xmlns:aink="http://schemas.microsoft.com/office/drawing/2016/ink" xmlns:am3d="http://schemas.microsoft.com/office/drawing/2017/model3d" xmlns:o="urn:schemas-microsoft-com:office:office" xmlns:oel="http://schemas.microsoft.com/office/2019/extlst" xmlns:r="http://schemas.openxmlformats.org/officeDocument/2006/relationships" xmlns:m="http://schemas.openxmlformats.org/officeDocument/2006/math" xmlns:v="urn:schemas-microsoft-com:vml" xmlns:wp14="http://schemas.microsoft.com/office/word/2010/wordprocessingDrawing" xmlns:wp="http://schemas.openxmlformats.org/drawingml/2006/wordprocessingDrawing" xmlns:w10="urn:schemas-microsoft-com:office:word" xmlns:w="http://schemas.openxmlformats.org/wordprocessingml/2006/main" xmlns:w14="http://schemas.microsoft.com/office/word/2010/wordml" xmlns:w15="http://schemas.microsoft.com/office/word/2012/wordml" xmlns:w16cex="http://schemas.microsoft.com/office/word/2018/wordml/cex" xmlns:w16cid="http://schemas.microsoft.com/office/word/2016/wordml/cid" xmlns:w16="http://schemas.microsoft.com/office/word/2018/wordml" xmlns:w16sdtdh="http://schemas.microsoft.com/office/word/2020/wordml/sdtdatahash" xmlns:w16se="http://schemas.microsoft.com/office/word/2015/wordml/symex" xmlns:wpg="http://schemas.microsoft.com/office/word/2010/wordprocessingGroup" xmlns:wpi="http://schemas.microsoft.com/office/word/2010/wordprocessingInk" xmlns:wne="http://schemas.microsoft.com/office/word/2006/wordml" xmlns:wps="http://schemas.microsoft.com/office/word/2010/wordprocessingShape" mc:Ignorable="w14 w15 w16se w16cid w16 w16cex w16sdtdh wp14">
+  <w:abstractNum w:abstractNumId="0" w15:restartNumberingAfterBreak="0">
+    <w:nsid w:val="3DD26DFA"/>
+    <w:multiLevelType w:val="hybridMultilevel"/>
+    <w:tmpl w:val="E3EEC62A"/>
+    <w:lvl w:ilvl="0" w:tplc="4009000F">
+      <w:start w:val="1"/>
+      <w:numFmt w:val="decimal"/>
+      <w:lvlText w:val="%1."/>
+      <w:lvlJc w:val="left"/>
+      <w:pPr>
+        <w:ind w:left="720" w:hanging="360"/>
+      </w:pPr>
+    </w:lvl>
+    <w:lvl w:ilvl="1" w:tplc="40090019" w:tentative="1">
+      <w:start w:val="1"/>
+      <w:numFmt w:val="lowerLetter"/>
+      <w:lvlText w:val="%2."/>
+      <w:lvlJc w:val="left"/>
+      <w:pPr>
+        <w:ind w:left="1440" w:hanging="360"/>
+      </w:pPr>
+    </w:lvl>
+    <w:lvl w:ilvl="2" w:tplc="4009001B" w:tentative="1">
+      <w:start w:val="1"/>
+      <w:numFmt w:val="lowerRoman"/>
+      <w:lvlText w:val="%3."/>
+      <w:lvlJc w:val="right"/>
+      <w:pPr>
+        <w:ind w:left="2160" w:hanging="180"/>
+      </w:pPr>
+    </w:lvl>
+    <w:lvl w:ilvl="3" w:tplc="4009000F" w:tentative="1">
+      <w:start w:val="1"/>
+      <w:numFmt w:val="decimal"/>
+      <w:lvlText w:val="%4."/>
+      <w:lvlJc w:val="left"/>
+      <w:pPr>
+        <w:ind w:left="2880" w:hanging="360"/>
+      </w:pPr>
+    </w:lvl>
+    <w:lvl w:ilvl="4" w:tplc="40090019" w:tentative="1">
+      <w:start w:val="1"/>
+      <w:numFmt w:val="lowerLetter"/>
+      <w:lvlText w:val="%5."/>
+      <w:lvlJc w:val="left"/>
+      <w:pPr>
+        <w:ind w:left="3600" w:hanging="360"/>
+      </w:pPr>
+    </w:lvl>
+    <w:lvl w:ilvl="5" w:tplc="4009001B" w:tentative="1">
+      <w:start w:val="1"/>
+      <w:numFmt w:val="lowerRoman"/>
+      <w:lvlText w:val="%6."/>
+      <w:lvlJc w:val="right"/>
+      <w:pPr>
+        <w:ind w:left="4320" w:hanging="180"/>
+      </w:pPr>
+    </w:lvl>
+    <w:lvl w:ilvl="6" w:tplc="4009000F" w:tentative="1">
+      <w:start w:val="1"/>
+      <w:numFmt w:val="decimal"/>
+      <w:lvlText w:val="%7."/>
+      <w:lvlJc w:val="left"/>
+      <w:pPr>
+        <w:ind w:left="5040" w:hanging="360"/>
+      </w:pPr>
+    </w:lvl>
+    <w:lvl w:ilvl="7" w:tplc="40090019" w:tentative="1">
+      <w:start w:val="1"/>
+      <w:numFmt w:val="lowerLetter"/>
+      <w:lvlText w:val="%8."/>
+      <w:lvlJc w:val="left"/>
+      <w:pPr>
+        <w:ind w:left="5760" w:hanging="360"/>
+      </w:pPr>
+    </w:lvl>
+    <w:lvl w:ilvl="8" w:tplc="4009001B" w:tentative="1">
+      <w:start w:val="1"/>
+      <w:numFmt w:val="lowerRoman"/>
+      <w:lvlText w:val="%9."/>
+      <w:lvlJc w:val="right"/>
+      <w:pPr>
+        <w:ind w:left="6480" w:hanging="180"/>
+      </w:pPr>
+    </w:lvl>
+  </w:abstractNum>
+  <w:num w:numId="1" w16cid:durableId="359743319">
+    <w:abstractNumId w:val="0"/>
+  </w:num>
+</w:numbering>
 </file>
 
 <file path=word/styles.xml><?xml version="1.0" encoding="utf-8"?>
@@ -447,6 +3229,17 @@
     <w:semiHidden/>
     <w:unhideWhenUsed/>
   </w:style>
+  <w:style w:type="paragraph" w:styleId="ListParagraph">
+    <w:name w:val="List Paragraph"/>
+    <w:basedOn w:val="Normal"/>
+    <w:uiPriority w:val="34"/>
+    <w:qFormat/>
+    <w:rsid w:val="00BC68F0"/>
+    <w:pPr>
+      <w:ind w:left="720"/>
+      <w:contextualSpacing/>
+    </w:pPr>
+  </w:style>
 </w:styles>
 </file>
 

</xml_diff>

<commit_message>
create input based multystaged graph
</commit_message>
<xml_diff>
--- a/Record/Record.docx
+++ b/Record/Record.docx
@@ -5,6 +5,7 @@
     <w:p>
       <w:pPr>
         <w:pStyle w:val="Heading1"/>
+        <w:ind w:left="1440" w:hanging="1440"/>
         <w:rPr>
           <w:lang w:val="en-US"/>
         </w:rPr>
@@ -22,17 +23,24 @@
         <w:tab/>
       </w:r>
       <w:r>
-        <w:rPr>
-          <w:lang w:val="en-US"/>
-        </w:rPr>
-        <w:tab/>
-      </w:r>
-      <w:r>
-        <w:rPr>
-          <w:lang w:val="en-US"/>
-        </w:rPr>
-        <w:tab/>
-        <w:t>RSA</w:t>
+        <w:t>IMPLEMENT RSA ASYMMETRIC (</w:t>
+      </w:r>
+      <w:proofErr w:type="gramStart"/>
+      <w:r>
+        <w:t xml:space="preserve">SECRET </w:t>
+      </w:r>
+      <w:r>
+        <w:t xml:space="preserve"> </w:t>
+      </w:r>
+      <w:r>
+        <w:t>KEY</w:t>
+      </w:r>
+      <w:proofErr w:type="gramEnd"/>
+      <w:r>
+        <w:t xml:space="preserve"> </w:t>
+      </w:r>
+      <w:r>
+        <w:t>ENCRYPTION) ALGORITHM</w:t>
       </w:r>
     </w:p>
     <w:p>
@@ -948,14 +956,6 @@
         </w:rPr>
         <w:t xml:space="preserve"> = phi</w:t>
       </w:r>
-    </w:p>
-    <w:p>
-      <w:pPr>
-        <w:rPr>
-          <w:rFonts w:cs="Times New Roman"/>
-          <w:lang w:val="en-US"/>
-        </w:rPr>
-      </w:pPr>
     </w:p>
     <w:p>
       <w:pPr>
@@ -2860,6 +2860,7 @@
     <w:p>
       <w:pPr>
         <w:pStyle w:val="Heading1"/>
+        <w:ind w:left="1440" w:hanging="1440"/>
         <w:rPr>
           <w:lang w:val="en-US"/>
         </w:rPr>
@@ -2878,17 +2879,7 @@
         <w:tab/>
       </w:r>
       <w:r>
-        <w:rPr>
-          <w:lang w:val="en-US"/>
-        </w:rPr>
-        <w:tab/>
-      </w:r>
-      <w:r>
-        <w:rPr>
-          <w:lang w:val="en-US"/>
-        </w:rPr>
-        <w:tab/>
-        <w:t>DES</w:t>
+        <w:t>IMPLEMENT DATA ENCRYPTION STANDARD (DES) A SYMMETRIC ENCRYPTION ALGORITHM</w:t>
       </w:r>
     </w:p>
     <w:p>
@@ -3135,10 +3126,7 @@
         </w:rPr>
       </w:pPr>
       <w:r>
-        <w:t xml:space="preserve"> Stop</w:t>
-      </w:r>
-      <w:r>
-        <w:t>.</w:t>
+        <w:t xml:space="preserve"> Stop.</w:t>
       </w:r>
     </w:p>
     <w:p>
@@ -3181,13 +3169,6 @@
         </w:rPr>
         <w:t>):</w:t>
       </w:r>
-    </w:p>
-    <w:p>
-      <w:pPr>
-        <w:rPr>
-          <w:lang w:val="en-US"/>
-        </w:rPr>
-      </w:pPr>
     </w:p>
     <w:p>
       <w:pPr>
@@ -10529,6 +10510,7 @@
     <w:p>
       <w:pPr>
         <w:pStyle w:val="Heading1"/>
+        <w:ind w:left="1440" w:hanging="1440"/>
         <w:rPr>
           <w:lang w:val="en-US"/>
         </w:rPr>
@@ -10553,22 +10535,7 @@
         <w:tab/>
       </w:r>
       <w:r>
-        <w:rPr>
-          <w:lang w:val="en-US"/>
-        </w:rPr>
-        <w:tab/>
-      </w:r>
-      <w:r>
-        <w:rPr>
-          <w:lang w:val="en-US"/>
-        </w:rPr>
-        <w:tab/>
-      </w:r>
-      <w:r>
-        <w:rPr>
-          <w:lang w:val="en-US"/>
-        </w:rPr>
-        <w:t>Banker’s Algorithm</w:t>
+        <w:t>IMPLEMENTATION OF BANKER’S ALGORITHM FOR DEADLOCK AVOIDANCE</w:t>
       </w:r>
     </w:p>
     <w:p>
@@ -11203,13 +11170,6 @@
           <w:lang w:val="en-US"/>
         </w:rPr>
       </w:pPr>
-    </w:p>
-    <w:p>
-      <w:pPr>
-        <w:rPr>
-          <w:lang w:val="en-US"/>
-        </w:rPr>
-      </w:pPr>
       <w:r>
         <w:rPr>
           <w:lang w:val="en-US"/>
@@ -11274,20 +11234,20 @@
         <w:rPr>
           <w:lang w:val="en-US"/>
         </w:rPr>
+        <w:t xml:space="preserve">    f = [0] * n</w:t>
+      </w:r>
+    </w:p>
+    <w:p>
+      <w:pPr>
+        <w:rPr>
+          <w:lang w:val="en-US"/>
+        </w:rPr>
+      </w:pPr>
+      <w:r>
+        <w:rPr>
+          <w:lang w:val="en-US"/>
+        </w:rPr>
         <w:lastRenderedPageBreak/>
-        <w:t xml:space="preserve">    f = [0] * n</w:t>
-      </w:r>
-    </w:p>
-    <w:p>
-      <w:pPr>
-        <w:rPr>
-          <w:lang w:val="en-US"/>
-        </w:rPr>
-      </w:pPr>
-      <w:r>
-        <w:rPr>
-          <w:lang w:val="en-US"/>
-        </w:rPr>
         <w:t xml:space="preserve">    </w:t>
       </w:r>
       <w:proofErr w:type="spellStart"/>
@@ -11961,7 +11921,144 @@
         <w:rPr>
           <w:lang w:val="en-US"/>
         </w:rPr>
+        <w:t xml:space="preserve">        </w:t>
+      </w:r>
+      <w:proofErr w:type="gramStart"/>
+      <w:r>
+        <w:rPr>
+          <w:lang w:val="en-US"/>
+        </w:rPr>
+        <w:t>print(</w:t>
+      </w:r>
+      <w:proofErr w:type="gramEnd"/>
+      <w:r>
+        <w:rPr>
+          <w:lang w:val="en-US"/>
+        </w:rPr>
+        <w:t>"The safe sequence:")</w:t>
+      </w:r>
+    </w:p>
+    <w:p>
+      <w:pPr>
+        <w:rPr>
+          <w:lang w:val="en-US"/>
+        </w:rPr>
+      </w:pPr>
+      <w:r>
+        <w:rPr>
+          <w:lang w:val="en-US"/>
+        </w:rPr>
         <w:lastRenderedPageBreak/>
+        <w:t xml:space="preserve">        for </w:t>
+      </w:r>
+      <w:proofErr w:type="spellStart"/>
+      <w:r>
+        <w:rPr>
+          <w:lang w:val="en-US"/>
+        </w:rPr>
+        <w:t>i</w:t>
+      </w:r>
+      <w:proofErr w:type="spellEnd"/>
+      <w:r>
+        <w:rPr>
+          <w:lang w:val="en-US"/>
+        </w:rPr>
+        <w:t xml:space="preserve"> in </w:t>
+      </w:r>
+      <w:proofErr w:type="gramStart"/>
+      <w:r>
+        <w:rPr>
+          <w:lang w:val="en-US"/>
+        </w:rPr>
+        <w:t>range(</w:t>
+      </w:r>
+      <w:proofErr w:type="gramEnd"/>
+      <w:r>
+        <w:rPr>
+          <w:lang w:val="en-US"/>
+        </w:rPr>
+        <w:t>n - 1):</w:t>
+      </w:r>
+    </w:p>
+    <w:p>
+      <w:pPr>
+        <w:rPr>
+          <w:lang w:val="en-US"/>
+        </w:rPr>
+      </w:pPr>
+      <w:r>
+        <w:rPr>
+          <w:lang w:val="en-US"/>
+        </w:rPr>
+        <w:t xml:space="preserve">            </w:t>
+      </w:r>
+      <w:proofErr w:type="gramStart"/>
+      <w:r>
+        <w:rPr>
+          <w:lang w:val="en-US"/>
+        </w:rPr>
+        <w:t>print(</w:t>
+      </w:r>
+      <w:proofErr w:type="gramEnd"/>
+      <w:r>
+        <w:rPr>
+          <w:lang w:val="en-US"/>
+        </w:rPr>
+        <w:t xml:space="preserve">"P", </w:t>
+      </w:r>
+      <w:proofErr w:type="spellStart"/>
+      <w:r>
+        <w:rPr>
+          <w:lang w:val="en-US"/>
+        </w:rPr>
+        <w:t>ans</w:t>
+      </w:r>
+      <w:proofErr w:type="spellEnd"/>
+      <w:r>
+        <w:rPr>
+          <w:lang w:val="en-US"/>
+        </w:rPr>
+        <w:t>[</w:t>
+      </w:r>
+      <w:proofErr w:type="spellStart"/>
+      <w:r>
+        <w:rPr>
+          <w:lang w:val="en-US"/>
+        </w:rPr>
+        <w:t>i</w:t>
+      </w:r>
+      <w:proofErr w:type="spellEnd"/>
+      <w:r>
+        <w:rPr>
+          <w:lang w:val="en-US"/>
+        </w:rPr>
+        <w:t xml:space="preserve">], " -&gt; ", </w:t>
+      </w:r>
+      <w:proofErr w:type="spellStart"/>
+      <w:r>
+        <w:rPr>
+          <w:lang w:val="en-US"/>
+        </w:rPr>
+        <w:t>sep</w:t>
+      </w:r>
+      <w:proofErr w:type="spellEnd"/>
+      <w:r>
+        <w:rPr>
+          <w:lang w:val="en-US"/>
+        </w:rPr>
+        <w:t>="", end="")</w:t>
+      </w:r>
+    </w:p>
+    <w:p>
+      <w:pPr>
+        <w:rPr>
+          <w:lang w:val="en-US"/>
+        </w:rPr>
+      </w:pPr>
+      <w:r>
+        <w:rPr>
+          <w:lang w:val="en-US"/>
+        </w:rPr>
         <w:t xml:space="preserve">        </w:t>
       </w:r>
       <w:proofErr w:type="gramStart"/>
@@ -11976,265 +12073,128 @@
         <w:rPr>
           <w:lang w:val="en-US"/>
         </w:rPr>
-        <w:t>"The safe sequence:")</w:t>
-      </w:r>
-    </w:p>
-    <w:p>
-      <w:pPr>
-        <w:rPr>
-          <w:lang w:val="en-US"/>
-        </w:rPr>
-      </w:pPr>
-      <w:r>
-        <w:rPr>
-          <w:lang w:val="en-US"/>
-        </w:rPr>
-        <w:t xml:space="preserve">        for </w:t>
-      </w:r>
-      <w:proofErr w:type="spellStart"/>
-      <w:r>
-        <w:rPr>
-          <w:lang w:val="en-US"/>
-        </w:rPr>
-        <w:t>i</w:t>
-      </w:r>
-      <w:proofErr w:type="spellEnd"/>
-      <w:r>
-        <w:rPr>
-          <w:lang w:val="en-US"/>
-        </w:rPr>
-        <w:t xml:space="preserve"> in </w:t>
+        <w:t xml:space="preserve">"P", </w:t>
+      </w:r>
+      <w:proofErr w:type="spellStart"/>
+      <w:r>
+        <w:rPr>
+          <w:lang w:val="en-US"/>
+        </w:rPr>
+        <w:t>ans</w:t>
+      </w:r>
+      <w:proofErr w:type="spellEnd"/>
+      <w:r>
+        <w:rPr>
+          <w:lang w:val="en-US"/>
+        </w:rPr>
+        <w:t xml:space="preserve">[n - 1], </w:t>
+      </w:r>
+      <w:proofErr w:type="spellStart"/>
+      <w:r>
+        <w:rPr>
+          <w:lang w:val="en-US"/>
+        </w:rPr>
+        <w:t>sep</w:t>
+      </w:r>
+      <w:proofErr w:type="spellEnd"/>
+      <w:r>
+        <w:rPr>
+          <w:lang w:val="en-US"/>
+        </w:rPr>
+        <w:t>="")</w:t>
+      </w:r>
+    </w:p>
+    <w:p>
+      <w:pPr>
+        <w:rPr>
+          <w:lang w:val="en-US"/>
+        </w:rPr>
+      </w:pPr>
+      <w:r>
+        <w:rPr>
+          <w:lang w:val="en-US"/>
+        </w:rPr>
+        <w:t xml:space="preserve">    else:</w:t>
+      </w:r>
+    </w:p>
+    <w:p>
+      <w:pPr>
+        <w:rPr>
+          <w:lang w:val="en-US"/>
+        </w:rPr>
+      </w:pPr>
+      <w:r>
+        <w:rPr>
+          <w:lang w:val="en-US"/>
+        </w:rPr>
+        <w:t xml:space="preserve">        </w:t>
       </w:r>
       <w:proofErr w:type="gramStart"/>
       <w:r>
         <w:rPr>
           <w:lang w:val="en-US"/>
         </w:rPr>
-        <w:t>range(</w:t>
+        <w:t>print(</w:t>
       </w:r>
       <w:proofErr w:type="gramEnd"/>
       <w:r>
         <w:rPr>
           <w:lang w:val="en-US"/>
         </w:rPr>
-        <w:t>n - 1):</w:t>
-      </w:r>
-    </w:p>
-    <w:p>
-      <w:pPr>
-        <w:rPr>
-          <w:lang w:val="en-US"/>
-        </w:rPr>
-      </w:pPr>
-      <w:r>
-        <w:rPr>
-          <w:lang w:val="en-US"/>
-        </w:rPr>
-        <w:t xml:space="preserve">            </w:t>
+        <w:t>"The system is in an unsafe state.")</w:t>
+      </w:r>
+    </w:p>
+    <w:p>
+      <w:pPr>
+        <w:rPr>
+          <w:lang w:val="en-US"/>
+        </w:rPr>
+      </w:pPr>
+    </w:p>
+    <w:p>
+      <w:pPr>
+        <w:rPr>
+          <w:lang w:val="en-US"/>
+        </w:rPr>
+      </w:pPr>
+    </w:p>
+    <w:p>
+      <w:pPr>
+        <w:rPr>
+          <w:lang w:val="en-US"/>
+        </w:rPr>
+      </w:pPr>
+      <w:r>
+        <w:rPr>
+          <w:lang w:val="en-US"/>
+        </w:rPr>
+        <w:t>if __name__ == "__main__":</w:t>
+      </w:r>
+    </w:p>
+    <w:p>
+      <w:pPr>
+        <w:rPr>
+          <w:lang w:val="en-US"/>
+        </w:rPr>
+      </w:pPr>
+      <w:r>
+        <w:rPr>
+          <w:lang w:val="en-US"/>
+        </w:rPr>
+        <w:t xml:space="preserve">    </w:t>
       </w:r>
       <w:proofErr w:type="gramStart"/>
       <w:r>
         <w:rPr>
           <w:lang w:val="en-US"/>
         </w:rPr>
-        <w:t>print(</w:t>
+        <w:t>main(</w:t>
       </w:r>
       <w:proofErr w:type="gramEnd"/>
       <w:r>
         <w:rPr>
           <w:lang w:val="en-US"/>
         </w:rPr>
-        <w:t xml:space="preserve">"P", </w:t>
-      </w:r>
-      <w:proofErr w:type="spellStart"/>
-      <w:r>
-        <w:rPr>
-          <w:lang w:val="en-US"/>
-        </w:rPr>
-        <w:t>ans</w:t>
-      </w:r>
-      <w:proofErr w:type="spellEnd"/>
-      <w:r>
-        <w:rPr>
-          <w:lang w:val="en-US"/>
-        </w:rPr>
-        <w:t>[</w:t>
-      </w:r>
-      <w:proofErr w:type="spellStart"/>
-      <w:r>
-        <w:rPr>
-          <w:lang w:val="en-US"/>
-        </w:rPr>
-        <w:t>i</w:t>
-      </w:r>
-      <w:proofErr w:type="spellEnd"/>
-      <w:r>
-        <w:rPr>
-          <w:lang w:val="en-US"/>
-        </w:rPr>
-        <w:t xml:space="preserve">], " -&gt; ", </w:t>
-      </w:r>
-      <w:proofErr w:type="spellStart"/>
-      <w:r>
-        <w:rPr>
-          <w:lang w:val="en-US"/>
-        </w:rPr>
-        <w:t>sep</w:t>
-      </w:r>
-      <w:proofErr w:type="spellEnd"/>
-      <w:r>
-        <w:rPr>
-          <w:lang w:val="en-US"/>
-        </w:rPr>
-        <w:t>="", end="")</w:t>
-      </w:r>
-    </w:p>
-    <w:p>
-      <w:pPr>
-        <w:rPr>
-          <w:lang w:val="en-US"/>
-        </w:rPr>
-      </w:pPr>
-      <w:r>
-        <w:rPr>
-          <w:lang w:val="en-US"/>
-        </w:rPr>
-        <w:t xml:space="preserve">        </w:t>
-      </w:r>
-      <w:proofErr w:type="gramStart"/>
-      <w:r>
-        <w:rPr>
-          <w:lang w:val="en-US"/>
-        </w:rPr>
-        <w:t>print(</w:t>
-      </w:r>
-      <w:proofErr w:type="gramEnd"/>
-      <w:r>
-        <w:rPr>
-          <w:lang w:val="en-US"/>
-        </w:rPr>
-        <w:t xml:space="preserve">"P", </w:t>
-      </w:r>
-      <w:proofErr w:type="spellStart"/>
-      <w:r>
-        <w:rPr>
-          <w:lang w:val="en-US"/>
-        </w:rPr>
-        <w:t>ans</w:t>
-      </w:r>
-      <w:proofErr w:type="spellEnd"/>
-      <w:r>
-        <w:rPr>
-          <w:lang w:val="en-US"/>
-        </w:rPr>
-        <w:t xml:space="preserve">[n - 1], </w:t>
-      </w:r>
-      <w:proofErr w:type="spellStart"/>
-      <w:r>
-        <w:rPr>
-          <w:lang w:val="en-US"/>
-        </w:rPr>
-        <w:t>sep</w:t>
-      </w:r>
-      <w:proofErr w:type="spellEnd"/>
-      <w:r>
-        <w:rPr>
-          <w:lang w:val="en-US"/>
-        </w:rPr>
-        <w:t>="")</w:t>
-      </w:r>
-    </w:p>
-    <w:p>
-      <w:pPr>
-        <w:rPr>
-          <w:lang w:val="en-US"/>
-        </w:rPr>
-      </w:pPr>
-      <w:r>
-        <w:rPr>
-          <w:lang w:val="en-US"/>
-        </w:rPr>
-        <w:t xml:space="preserve">    else:</w:t>
-      </w:r>
-    </w:p>
-    <w:p>
-      <w:pPr>
-        <w:rPr>
-          <w:lang w:val="en-US"/>
-        </w:rPr>
-      </w:pPr>
-      <w:r>
-        <w:rPr>
-          <w:lang w:val="en-US"/>
-        </w:rPr>
-        <w:t xml:space="preserve">        </w:t>
-      </w:r>
-      <w:proofErr w:type="gramStart"/>
-      <w:r>
-        <w:rPr>
-          <w:lang w:val="en-US"/>
-        </w:rPr>
-        <w:t>print(</w:t>
-      </w:r>
-      <w:proofErr w:type="gramEnd"/>
-      <w:r>
-        <w:rPr>
-          <w:lang w:val="en-US"/>
-        </w:rPr>
-        <w:t>"The system is in an unsafe state.")</w:t>
-      </w:r>
-    </w:p>
-    <w:p>
-      <w:pPr>
-        <w:rPr>
-          <w:lang w:val="en-US"/>
-        </w:rPr>
-      </w:pPr>
-    </w:p>
-    <w:p>
-      <w:pPr>
-        <w:rPr>
-          <w:lang w:val="en-US"/>
-        </w:rPr>
-      </w:pPr>
-    </w:p>
-    <w:p>
-      <w:pPr>
-        <w:rPr>
-          <w:lang w:val="en-US"/>
-        </w:rPr>
-      </w:pPr>
-      <w:r>
-        <w:rPr>
-          <w:lang w:val="en-US"/>
-        </w:rPr>
-        <w:t>if __name__ == "__main__":</w:t>
-      </w:r>
-    </w:p>
-    <w:p>
-      <w:pPr>
-        <w:rPr>
-          <w:lang w:val="en-US"/>
-        </w:rPr>
-      </w:pPr>
-      <w:r>
-        <w:rPr>
-          <w:lang w:val="en-US"/>
-        </w:rPr>
-        <w:t xml:space="preserve">    </w:t>
-      </w:r>
-      <w:proofErr w:type="gramStart"/>
-      <w:r>
-        <w:rPr>
-          <w:lang w:val="en-US"/>
-        </w:rPr>
-        <w:t>main(</w:t>
-      </w:r>
-      <w:proofErr w:type="gramEnd"/>
-      <w:r>
-        <w:rPr>
-          <w:lang w:val="en-US"/>
-        </w:rPr>
         <w:t>)</w:t>
       </w:r>
     </w:p>
@@ -12264,7 +12224,7 @@
           <w:lang w:val="en-US"/>
         </w:rPr>
         <w:drawing>
-          <wp:inline distT="0" distB="0" distL="0" distR="0" wp14:anchorId="5D12A471" wp14:editId="4CD20F4F">
+          <wp:inline distT="0" distB="0" distL="0" distR="0" wp14:anchorId="5D12A471" wp14:editId="76CB8F57">
             <wp:extent cx="5731510" cy="3041650"/>
             <wp:effectExtent l="0" t="0" r="2540" b="6350"/>
             <wp:docPr id="1558002461" name="Picture 1"/>
@@ -12439,9 +12399,7 @@
     <w:p>
       <w:pPr>
         <w:pStyle w:val="Heading1"/>
-        <w:rPr>
-          <w:lang w:val="en-US"/>
-        </w:rPr>
+        <w:ind w:left="1440" w:hanging="1440"/>
       </w:pPr>
       <w:r>
         <w:rPr>
@@ -12463,24 +12421,13 @@
         <w:tab/>
       </w:r>
       <w:r>
-        <w:rPr>
-          <w:lang w:val="en-US"/>
-        </w:rPr>
-        <w:tab/>
-      </w:r>
-      <w:r>
-        <w:rPr>
-          <w:lang w:val="en-US"/>
-        </w:rPr>
-        <w:tab/>
-      </w:r>
-      <w:r>
-        <w:t>Randomized Quick Sort</w:t>
+        <w:t>IMPLEMENTATION OF RANDOMIZED QUICK SORT USING DIVIDE AND CONQUER STRATEGY</w:t>
       </w:r>
     </w:p>
     <w:p>
       <w:pPr>
         <w:pStyle w:val="Heading1"/>
+        <w:ind w:left="1440" w:hanging="1440"/>
         <w:rPr>
           <w:b w:val="0"/>
           <w:lang w:val="en-US"/>
@@ -12955,13 +12902,6 @@
         </w:rPr>
         <w:t xml:space="preserve">    pivot = array[high]</w:t>
       </w:r>
-    </w:p>
-    <w:p>
-      <w:pPr>
-        <w:rPr>
-          <w:lang w:val="en-US"/>
-        </w:rPr>
-      </w:pPr>
     </w:p>
     <w:p>
       <w:pPr>
@@ -13964,6 +13904,62 @@
           </wp:inline>
         </w:drawing>
       </w:r>
+    </w:p>
+    <w:p>
+      <w:pPr>
+        <w:pStyle w:val="Heading2"/>
+        <w:rPr>
+          <w:lang w:val="en-US"/>
+        </w:rPr>
+      </w:pPr>
+    </w:p>
+    <w:p>
+      <w:pPr>
+        <w:pStyle w:val="Heading2"/>
+        <w:rPr>
+          <w:lang w:val="en-US"/>
+        </w:rPr>
+      </w:pPr>
+    </w:p>
+    <w:p>
+      <w:pPr>
+        <w:pStyle w:val="Heading2"/>
+        <w:rPr>
+          <w:lang w:val="en-US"/>
+        </w:rPr>
+      </w:pPr>
+    </w:p>
+    <w:p>
+      <w:pPr>
+        <w:pStyle w:val="Heading2"/>
+        <w:rPr>
+          <w:lang w:val="en-US"/>
+        </w:rPr>
+      </w:pPr>
+    </w:p>
+    <w:p>
+      <w:pPr>
+        <w:pStyle w:val="Heading2"/>
+        <w:rPr>
+          <w:lang w:val="en-US"/>
+        </w:rPr>
+      </w:pPr>
+    </w:p>
+    <w:p>
+      <w:pPr>
+        <w:pStyle w:val="Heading2"/>
+        <w:rPr>
+          <w:lang w:val="en-US"/>
+        </w:rPr>
+      </w:pPr>
+    </w:p>
+    <w:p>
+      <w:pPr>
+        <w:pStyle w:val="Heading2"/>
+        <w:rPr>
+          <w:lang w:val="en-US"/>
+        </w:rPr>
+      </w:pPr>
     </w:p>
     <w:p>
       <w:pPr>

</xml_diff>